<commit_message>
User stories & revised narrative summary
</commit_message>
<xml_diff>
--- a/Deliverables/5th_Deliverable/Deliverable_5.docx
+++ b/Deliverables/5th_Deliverable/Deliverable_5.docx
@@ -1,6 +1,6 @@
 
 <file path=word/document.xml><?xml version="1.0" encoding="utf-8"?>
-<w:document xmlns:wpc="http://schemas.microsoft.com/office/word/2010/wordprocessingCanvas" xmlns:mc="http://schemas.openxmlformats.org/markup-compatibility/2006" xmlns:o="urn:schemas-microsoft-com:office:office" xmlns:r="http://schemas.openxmlformats.org/officeDocument/2006/relationships" xmlns:m="http://schemas.openxmlformats.org/officeDocument/2006/math" xmlns:v="urn:schemas-microsoft-com:vml" xmlns:wp14="http://schemas.microsoft.com/office/word/2010/wordprocessingDrawing" xmlns:wp="http://schemas.openxmlformats.org/drawingml/2006/wordprocessingDrawing" xmlns:w10="urn:schemas-microsoft-com:office:word" xmlns:w="http://schemas.openxmlformats.org/wordprocessingml/2006/main" xmlns:w14="http://schemas.microsoft.com/office/word/2010/wordml" xmlns:w15="http://schemas.microsoft.com/office/word/2012/wordml" xmlns:wpg="http://schemas.microsoft.com/office/word/2010/wordprocessingGroup" xmlns:wpi="http://schemas.microsoft.com/office/word/2010/wordprocessingInk" xmlns:wne="http://schemas.microsoft.com/office/word/2006/wordml" xmlns:wps="http://schemas.microsoft.com/office/word/2010/wordprocessingShape" mc:Ignorable="w14 w15 wp14">
+<w:document xmlns:wpc="http://schemas.microsoft.com/office/word/2010/wordprocessingCanvas" xmlns:mc="http://schemas.openxmlformats.org/markup-compatibility/2006" xmlns:o="urn:schemas-microsoft-com:office:office" xmlns:r="http://schemas.openxmlformats.org/officeDocument/2006/relationships" xmlns:m="http://schemas.openxmlformats.org/officeDocument/2006/math" xmlns:v="urn:schemas-microsoft-com:vml" xmlns:wp14="http://schemas.microsoft.com/office/word/2010/wordprocessingDrawing" xmlns:wp="http://schemas.openxmlformats.org/drawingml/2006/wordprocessingDrawing" xmlns:w10="urn:schemas-microsoft-com:office:word" xmlns:w="http://schemas.openxmlformats.org/wordprocessingml/2006/main" xmlns:w14="http://schemas.microsoft.com/office/word/2010/wordml" xmlns:wpg="http://schemas.microsoft.com/office/word/2010/wordprocessingGroup" xmlns:wpi="http://schemas.microsoft.com/office/word/2010/wordprocessingInk" xmlns:wne="http://schemas.microsoft.com/office/word/2006/wordml" xmlns:wps="http://schemas.microsoft.com/office/word/2010/wordprocessingShape" mc:Ignorable="w14 wp14">
   <w:body>
     <w:p>
       <w:pPr>
@@ -202,7 +202,6 @@
         </w:rPr>
         <w:t xml:space="preserve">I, </w:t>
       </w:r>
-      <w:proofErr w:type="spellStart"/>
       <w:r>
         <w:rPr>
           <w:rFonts w:cs="Arial"/>
@@ -210,17 +209,7 @@
           <w:sz w:val="24"/>
           <w:szCs w:val="24"/>
         </w:rPr>
-        <w:t>Manirath</w:t>
-      </w:r>
-      <w:proofErr w:type="spellEnd"/>
-      <w:r>
-        <w:rPr>
-          <w:rFonts w:cs="Arial"/>
-          <w:color w:val="2E74B5" w:themeColor="accent1" w:themeShade="BF"/>
-          <w:sz w:val="24"/>
-          <w:szCs w:val="24"/>
-        </w:rPr>
-        <w:t>, Julie</w:t>
+        <w:t>Manirath, Julie</w:t>
       </w:r>
       <w:r>
         <w:rPr>
@@ -355,27 +344,7 @@
           <w:sz w:val="24"/>
           <w:szCs w:val="24"/>
         </w:rPr>
-        <w:t xml:space="preserve">Del </w:t>
-      </w:r>
-      <w:proofErr w:type="spellStart"/>
-      <w:r>
-        <w:rPr>
-          <w:rFonts w:cs="Arial"/>
-          <w:color w:val="2E74B5" w:themeColor="accent1" w:themeShade="BF"/>
-          <w:sz w:val="24"/>
-          <w:szCs w:val="24"/>
-        </w:rPr>
-        <w:t>Corpo</w:t>
-      </w:r>
-      <w:proofErr w:type="spellEnd"/>
-      <w:r>
-        <w:rPr>
-          <w:rFonts w:cs="Arial"/>
-          <w:color w:val="2E74B5" w:themeColor="accent1" w:themeShade="BF"/>
-          <w:sz w:val="24"/>
-          <w:szCs w:val="24"/>
-        </w:rPr>
-        <w:t>, Jonathan</w:t>
+        <w:t>Del Corpo, Jonathan</w:t>
       </w:r>
       <w:r>
         <w:rPr>
@@ -502,7 +471,6 @@
         </w:rPr>
         <w:t xml:space="preserve">I, </w:t>
       </w:r>
-      <w:proofErr w:type="spellStart"/>
       <w:r>
         <w:rPr>
           <w:rFonts w:cs="Arial"/>
@@ -510,29 +478,8 @@
           <w:sz w:val="24"/>
           <w:szCs w:val="24"/>
         </w:rPr>
-        <w:t>Sinnadurai</w:t>
-      </w:r>
-      <w:proofErr w:type="spellEnd"/>
-      <w:r>
-        <w:rPr>
-          <w:rFonts w:cs="Arial"/>
-          <w:color w:val="2E74B5" w:themeColor="accent1" w:themeShade="BF"/>
-          <w:sz w:val="24"/>
-          <w:szCs w:val="24"/>
-        </w:rPr>
-        <w:t xml:space="preserve">, </w:t>
-      </w:r>
-      <w:proofErr w:type="spellStart"/>
-      <w:r>
-        <w:rPr>
-          <w:rFonts w:cs="Arial"/>
-          <w:color w:val="2E74B5" w:themeColor="accent1" w:themeShade="BF"/>
-          <w:sz w:val="24"/>
-          <w:szCs w:val="24"/>
-        </w:rPr>
-        <w:t>Gowriekaran</w:t>
-      </w:r>
-      <w:proofErr w:type="spellEnd"/>
+        <w:t>Sinnadurai, Gowriekaran</w:t>
+      </w:r>
       <w:r>
         <w:rPr>
           <w:rFonts w:cs="TimesNewRomanPSMT"/>
@@ -666,18 +613,8 @@
           <w:sz w:val="24"/>
           <w:szCs w:val="24"/>
         </w:rPr>
-        <w:t xml:space="preserve"> Jackie </w:t>
-      </w:r>
-      <w:proofErr w:type="spellStart"/>
-      <w:r>
-        <w:rPr>
-          <w:rFonts w:cs="Arial"/>
-          <w:sz w:val="24"/>
-          <w:szCs w:val="24"/>
-        </w:rPr>
-        <w:t>Biber</w:t>
-      </w:r>
-      <w:proofErr w:type="spellEnd"/>
+        <w:t xml:space="preserve"> Jackie Biber</w:t>
+      </w:r>
     </w:p>
     <w:p>
       <w:pPr>
@@ -1295,21 +1232,7 @@
         <w:rPr>
           <w:sz w:val="24"/>
         </w:rPr>
-        <w:t xml:space="preserve">This deliverable will explore and display the advances we made in relation to our prototype for the catering company, Back of House Catering. Our main (and only) contact with the company, manager Jackie </w:t>
-      </w:r>
-      <w:proofErr w:type="spellStart"/>
-      <w:r>
-        <w:rPr>
-          <w:sz w:val="24"/>
-        </w:rPr>
-        <w:t>Biber</w:t>
-      </w:r>
-      <w:proofErr w:type="spellEnd"/>
-      <w:r>
-        <w:rPr>
-          <w:sz w:val="24"/>
-        </w:rPr>
-        <w:t xml:space="preserve">, expressed what she would like the prototype to be like, and we used these expectations as a basis for our designs, working alongside her to produce them. The scans for these designs and her comments on </w:t>
+        <w:t xml:space="preserve">This deliverable will explore and display the advances we made in relation to our prototype for the catering company, Back of House Catering. Our main (and only) contact with the company, manager Jackie Biber, expressed what she would like the prototype to be like, and we used these expectations as a basis for our designs, working alongside her to produce them. The scans for these designs and her comments on </w:t>
       </w:r>
       <w:r>
         <w:rPr>
@@ -1359,13 +1282,41 @@
     </w:p>
     <w:p>
       <w:pPr>
+        <w:rPr>
+          <w:sz w:val="24"/>
+          <w:szCs w:val="24"/>
+        </w:rPr>
+      </w:pPr>
+    </w:p>
+    <w:p>
+      <w:r>
+        <w:rPr>
+          <w:sz w:val="24"/>
+          <w:szCs w:val="24"/>
+        </w:rPr>
+        <w:tab/>
+        <w:t xml:space="preserve">We will provide our client a database system written in Java and MySQL in order to facilitate their data organization. This information system will consist of an inventory management system that will allow the user to add, remove, find, and update an item’s information. The user will be able to easily manage and view their contacts for various purposes. The user will have the possibility to add, update and filter the clients’ information. As previously stated in the previous deliverable, deleting client information is not an issue. However the user will still be able to delete client information if necessary. During our meeting, our client suggested categorizing their contacts by client and by businesses in order to facilitate her experience with the system. We took her suggestion into consideration and implemented it into our UI. The system will be able to generate and print reports of the inventory, and invoices. An addition to our last deliverable concerning invoices is Jackie wanting the system to notify </w:t>
+      </w:r>
+      <w:r>
+        <w:rPr>
+          <w:sz w:val="24"/>
+          <w:szCs w:val="24"/>
+        </w:rPr>
+        <w:lastRenderedPageBreak/>
+        <w:t>any late payments. Furthermore, the system will give the possibility to the user to easily view, to manage, to store, and to update event information. An addition from the previous deliverable concerning events is that Jacky would like their clients to provide necessary information concerning needed items for the event. As stated in the previous deliverable, a color coded calendar to display events and employee schedules is still to be discussed. As we discussed with our client about their needs, Jackie concluded that she was not willing to send the employees updated schedules via email anymore and that she will call them when a change of their work schedule occurs. A few changes happened concerning the user stories. Our client decided that she only wanted to access the transactions summaries and not the revenues. Furthermore in addition of displaying the employee shift calendar on the digital calendar, she also wants to send the employee shifts calendar to the employees by email. Concerning the filtering option, she preferred if the system could filter their clients’ information in order to retrieve a specific category of the client’s information instead of the type of client they have.</w:t>
+      </w:r>
+      <w:bookmarkStart w:id="5" w:name="_GoBack"/>
+      <w:bookmarkEnd w:id="5"/>
+    </w:p>
+    <w:p>
+      <w:pPr>
         <w:pStyle w:val="Heading1"/>
         <w:rPr>
           <w:b/>
           <w:sz w:val="28"/>
         </w:rPr>
       </w:pPr>
-      <w:bookmarkStart w:id="5" w:name="_Toc415101811"/>
+      <w:bookmarkStart w:id="6" w:name="_Toc415101811"/>
       <w:r>
         <w:rPr>
           <w:b/>
@@ -1373,7 +1324,7 @@
         </w:rPr>
         <w:t>Prototype</w:t>
       </w:r>
-      <w:bookmarkEnd w:id="5"/>
+      <w:bookmarkEnd w:id="6"/>
     </w:p>
     <w:p>
       <w:pPr>
@@ -1383,7 +1334,7 @@
           <w:sz w:val="28"/>
         </w:rPr>
       </w:pPr>
-      <w:bookmarkStart w:id="6" w:name="_Toc415101812"/>
+      <w:bookmarkStart w:id="7" w:name="_Toc415101812"/>
       <w:r>
         <w:rPr>
           <w:b/>
@@ -1398,7 +1349,7 @@
         </w:rPr>
         <w:t>Comments</w:t>
       </w:r>
-      <w:bookmarkEnd w:id="6"/>
+      <w:bookmarkEnd w:id="7"/>
     </w:p>
     <w:p>
       <w:pPr>
@@ -1511,7 +1462,6 @@
         <w:rPr>
           <w:sz w:val="24"/>
         </w:rPr>
-        <w:lastRenderedPageBreak/>
         <w:t>Contacts (1):</w:t>
       </w:r>
     </w:p>
@@ -1711,6 +1661,7 @@
         <w:rPr>
           <w:sz w:val="24"/>
         </w:rPr>
+        <w:lastRenderedPageBreak/>
         <w:t>Finish Prototype:</w:t>
       </w:r>
     </w:p>
@@ -1737,8 +1688,6 @@
       <w:r>
         <w:t>“Looking forward to see the end result on computer.”</w:t>
       </w:r>
-      <w:bookmarkStart w:id="7" w:name="_GoBack"/>
-      <w:bookmarkEnd w:id="7"/>
     </w:p>
     <w:p>
       <w:pPr>
@@ -1809,7 +1758,7 @@
 </file>
 
 <file path=word/numbering.xml><?xml version="1.0" encoding="utf-8"?>
-<w:numbering xmlns:wpc="http://schemas.microsoft.com/office/word/2010/wordprocessingCanvas" xmlns:mc="http://schemas.openxmlformats.org/markup-compatibility/2006" xmlns:o="urn:schemas-microsoft-com:office:office" xmlns:r="http://schemas.openxmlformats.org/officeDocument/2006/relationships" xmlns:m="http://schemas.openxmlformats.org/officeDocument/2006/math" xmlns:v="urn:schemas-microsoft-com:vml" xmlns:wp14="http://schemas.microsoft.com/office/word/2010/wordprocessingDrawing" xmlns:wp="http://schemas.openxmlformats.org/drawingml/2006/wordprocessingDrawing" xmlns:w10="urn:schemas-microsoft-com:office:word" xmlns:w="http://schemas.openxmlformats.org/wordprocessingml/2006/main" xmlns:w14="http://schemas.microsoft.com/office/word/2010/wordml" xmlns:w15="http://schemas.microsoft.com/office/word/2012/wordml" xmlns:wpg="http://schemas.microsoft.com/office/word/2010/wordprocessingGroup" xmlns:wpi="http://schemas.microsoft.com/office/word/2010/wordprocessingInk" xmlns:wne="http://schemas.microsoft.com/office/word/2006/wordml" xmlns:wps="http://schemas.microsoft.com/office/word/2010/wordprocessingShape" mc:Ignorable="w14 w15 wp14">
+<w:numbering xmlns:wpc="http://schemas.microsoft.com/office/word/2010/wordprocessingCanvas" xmlns:mc="http://schemas.openxmlformats.org/markup-compatibility/2006" xmlns:o="urn:schemas-microsoft-com:office:office" xmlns:r="http://schemas.openxmlformats.org/officeDocument/2006/relationships" xmlns:m="http://schemas.openxmlformats.org/officeDocument/2006/math" xmlns:v="urn:schemas-microsoft-com:vml" xmlns:wp14="http://schemas.microsoft.com/office/word/2010/wordprocessingDrawing" xmlns:wp="http://schemas.openxmlformats.org/drawingml/2006/wordprocessingDrawing" xmlns:w10="urn:schemas-microsoft-com:office:word" xmlns:w="http://schemas.openxmlformats.org/wordprocessingml/2006/main" xmlns:w14="http://schemas.microsoft.com/office/word/2010/wordml" xmlns:wpg="http://schemas.microsoft.com/office/word/2010/wordprocessingGroup" xmlns:wpi="http://schemas.microsoft.com/office/word/2010/wordprocessingInk" xmlns:wne="http://schemas.microsoft.com/office/word/2006/wordml" xmlns:wps="http://schemas.microsoft.com/office/word/2010/wordprocessingShape" mc:Ignorable="w14 wp14">
   <w:abstractNum w:abstractNumId="0">
     <w:nsid w:val="3DC72F6E"/>
     <w:multiLevelType w:val="hybridMultilevel"/>
@@ -2278,7 +2227,7 @@
 </file>
 
 <file path=word/styles.xml><?xml version="1.0" encoding="utf-8"?>
-<w:styles xmlns:mc="http://schemas.openxmlformats.org/markup-compatibility/2006" xmlns:r="http://schemas.openxmlformats.org/officeDocument/2006/relationships" xmlns:w="http://schemas.openxmlformats.org/wordprocessingml/2006/main" xmlns:w14="http://schemas.microsoft.com/office/word/2010/wordml" xmlns:w15="http://schemas.microsoft.com/office/word/2012/wordml" mc:Ignorable="w14 w15">
+<w:styles xmlns:mc="http://schemas.openxmlformats.org/markup-compatibility/2006" xmlns:r="http://schemas.openxmlformats.org/officeDocument/2006/relationships" xmlns:w="http://schemas.openxmlformats.org/wordprocessingml/2006/main" xmlns:w14="http://schemas.microsoft.com/office/word/2010/wordml" mc:Ignorable="w14">
   <w:docDefaults>
     <w:rPrDefault>
       <w:rPr>
@@ -2294,378 +2243,144 @@
       </w:pPr>
     </w:pPrDefault>
   </w:docDefaults>
-  <w:latentStyles w:defLockedState="0" w:defUIPriority="99" w:defSemiHidden="0" w:defUnhideWhenUsed="0" w:defQFormat="0" w:count="371">
-    <w:lsdException w:name="Normal" w:uiPriority="0" w:qFormat="1"/>
-    <w:lsdException w:name="heading 1" w:uiPriority="9" w:qFormat="1"/>
-    <w:lsdException w:name="heading 2" w:semiHidden="1" w:uiPriority="9" w:unhideWhenUsed="1" w:qFormat="1"/>
-    <w:lsdException w:name="heading 3" w:semiHidden="1" w:uiPriority="9" w:unhideWhenUsed="1" w:qFormat="1"/>
-    <w:lsdException w:name="heading 4" w:semiHidden="1" w:uiPriority="9" w:unhideWhenUsed="1" w:qFormat="1"/>
-    <w:lsdException w:name="heading 5" w:semiHidden="1" w:uiPriority="9" w:unhideWhenUsed="1" w:qFormat="1"/>
-    <w:lsdException w:name="heading 6" w:semiHidden="1" w:uiPriority="9" w:unhideWhenUsed="1" w:qFormat="1"/>
-    <w:lsdException w:name="heading 7" w:semiHidden="1" w:uiPriority="9" w:unhideWhenUsed="1" w:qFormat="1"/>
-    <w:lsdException w:name="heading 8" w:semiHidden="1" w:uiPriority="9" w:unhideWhenUsed="1" w:qFormat="1"/>
-    <w:lsdException w:name="heading 9" w:semiHidden="1" w:uiPriority="9" w:unhideWhenUsed="1" w:qFormat="1"/>
-    <w:lsdException w:name="index 1" w:semiHidden="1" w:unhideWhenUsed="1"/>
-    <w:lsdException w:name="index 2" w:semiHidden="1" w:unhideWhenUsed="1"/>
-    <w:lsdException w:name="index 3" w:semiHidden="1" w:unhideWhenUsed="1"/>
-    <w:lsdException w:name="index 4" w:semiHidden="1" w:unhideWhenUsed="1"/>
-    <w:lsdException w:name="index 5" w:semiHidden="1" w:unhideWhenUsed="1"/>
-    <w:lsdException w:name="index 6" w:semiHidden="1" w:unhideWhenUsed="1"/>
-    <w:lsdException w:name="index 7" w:semiHidden="1" w:unhideWhenUsed="1"/>
-    <w:lsdException w:name="index 8" w:semiHidden="1" w:unhideWhenUsed="1"/>
-    <w:lsdException w:name="index 9" w:semiHidden="1" w:unhideWhenUsed="1"/>
-    <w:lsdException w:name="toc 1" w:semiHidden="1" w:uiPriority="39" w:unhideWhenUsed="1"/>
-    <w:lsdException w:name="toc 2" w:semiHidden="1" w:uiPriority="39" w:unhideWhenUsed="1"/>
-    <w:lsdException w:name="toc 3" w:semiHidden="1" w:uiPriority="39" w:unhideWhenUsed="1"/>
-    <w:lsdException w:name="toc 4" w:semiHidden="1" w:uiPriority="39" w:unhideWhenUsed="1"/>
-    <w:lsdException w:name="toc 5" w:semiHidden="1" w:uiPriority="39" w:unhideWhenUsed="1"/>
-    <w:lsdException w:name="toc 6" w:semiHidden="1" w:uiPriority="39" w:unhideWhenUsed="1"/>
-    <w:lsdException w:name="toc 7" w:semiHidden="1" w:uiPriority="39" w:unhideWhenUsed="1"/>
-    <w:lsdException w:name="toc 8" w:semiHidden="1" w:uiPriority="39" w:unhideWhenUsed="1"/>
-    <w:lsdException w:name="toc 9" w:semiHidden="1" w:uiPriority="39" w:unhideWhenUsed="1"/>
-    <w:lsdException w:name="Normal Indent" w:semiHidden="1" w:unhideWhenUsed="1"/>
-    <w:lsdException w:name="footnote text" w:semiHidden="1" w:unhideWhenUsed="1"/>
-    <w:lsdException w:name="annotation text" w:semiHidden="1" w:unhideWhenUsed="1"/>
-    <w:lsdException w:name="header" w:semiHidden="1" w:unhideWhenUsed="1"/>
-    <w:lsdException w:name="footer" w:semiHidden="1" w:unhideWhenUsed="1"/>
-    <w:lsdException w:name="index heading" w:semiHidden="1" w:unhideWhenUsed="1"/>
-    <w:lsdException w:name="caption" w:semiHidden="1" w:uiPriority="35" w:unhideWhenUsed="1" w:qFormat="1"/>
-    <w:lsdException w:name="table of figures" w:semiHidden="1" w:unhideWhenUsed="1"/>
-    <w:lsdException w:name="envelope address" w:semiHidden="1" w:unhideWhenUsed="1"/>
-    <w:lsdException w:name="envelope return" w:semiHidden="1" w:unhideWhenUsed="1"/>
-    <w:lsdException w:name="footnote reference" w:semiHidden="1" w:unhideWhenUsed="1"/>
-    <w:lsdException w:name="annotation reference" w:semiHidden="1" w:unhideWhenUsed="1"/>
-    <w:lsdException w:name="line number" w:semiHidden="1" w:unhideWhenUsed="1"/>
-    <w:lsdException w:name="page number" w:semiHidden="1" w:unhideWhenUsed="1"/>
-    <w:lsdException w:name="endnote reference" w:semiHidden="1" w:unhideWhenUsed="1"/>
-    <w:lsdException w:name="endnote text" w:semiHidden="1" w:unhideWhenUsed="1"/>
-    <w:lsdException w:name="table of authorities" w:semiHidden="1" w:unhideWhenUsed="1"/>
-    <w:lsdException w:name="macro" w:semiHidden="1" w:unhideWhenUsed="1"/>
-    <w:lsdException w:name="toa heading" w:semiHidden="1" w:unhideWhenUsed="1"/>
-    <w:lsdException w:name="List" w:semiHidden="1" w:unhideWhenUsed="1"/>
-    <w:lsdException w:name="List Bullet" w:semiHidden="1" w:unhideWhenUsed="1"/>
-    <w:lsdException w:name="List Number" w:semiHidden="1" w:unhideWhenUsed="1"/>
-    <w:lsdException w:name="List 2" w:semiHidden="1" w:unhideWhenUsed="1"/>
-    <w:lsdException w:name="List 3" w:semiHidden="1" w:unhideWhenUsed="1"/>
-    <w:lsdException w:name="List 4" w:semiHidden="1" w:unhideWhenUsed="1"/>
-    <w:lsdException w:name="List 5" w:semiHidden="1" w:unhideWhenUsed="1"/>
-    <w:lsdException w:name="List Bullet 2" w:semiHidden="1" w:unhideWhenUsed="1"/>
-    <w:lsdException w:name="List Bullet 3" w:semiHidden="1" w:unhideWhenUsed="1"/>
-    <w:lsdException w:name="List Bullet 4" w:semiHidden="1" w:unhideWhenUsed="1"/>
-    <w:lsdException w:name="List Bullet 5" w:semiHidden="1" w:unhideWhenUsed="1"/>
-    <w:lsdException w:name="List Number 2" w:semiHidden="1" w:unhideWhenUsed="1"/>
-    <w:lsdException w:name="List Number 3" w:semiHidden="1" w:unhideWhenUsed="1"/>
-    <w:lsdException w:name="List Number 4" w:semiHidden="1" w:unhideWhenUsed="1"/>
-    <w:lsdException w:name="List Number 5" w:semiHidden="1" w:unhideWhenUsed="1"/>
-    <w:lsdException w:name="Title" w:uiPriority="10" w:qFormat="1"/>
-    <w:lsdException w:name="Closing" w:semiHidden="1" w:unhideWhenUsed="1"/>
-    <w:lsdException w:name="Signature" w:semiHidden="1" w:unhideWhenUsed="1"/>
-    <w:lsdException w:name="Default Paragraph Font" w:semiHidden="1" w:uiPriority="1" w:unhideWhenUsed="1"/>
-    <w:lsdException w:name="Body Text" w:semiHidden="1" w:unhideWhenUsed="1"/>
-    <w:lsdException w:name="Body Text Indent" w:semiHidden="1" w:unhideWhenUsed="1"/>
-    <w:lsdException w:name="List Continue" w:semiHidden="1" w:unhideWhenUsed="1"/>
-    <w:lsdException w:name="List Continue 2" w:semiHidden="1" w:unhideWhenUsed="1"/>
-    <w:lsdException w:name="List Continue 3" w:semiHidden="1" w:unhideWhenUsed="1"/>
-    <w:lsdException w:name="List Continue 4" w:semiHidden="1" w:unhideWhenUsed="1"/>
-    <w:lsdException w:name="List Continue 5" w:semiHidden="1" w:unhideWhenUsed="1"/>
-    <w:lsdException w:name="Message Header" w:semiHidden="1" w:unhideWhenUsed="1"/>
-    <w:lsdException w:name="Subtitle" w:uiPriority="11" w:qFormat="1"/>
-    <w:lsdException w:name="Salutation" w:semiHidden="1" w:unhideWhenUsed="1"/>
-    <w:lsdException w:name="Date" w:semiHidden="1" w:unhideWhenUsed="1"/>
-    <w:lsdException w:name="Body Text First Indent" w:semiHidden="1" w:unhideWhenUsed="1"/>
-    <w:lsdException w:name="Body Text First Indent 2" w:semiHidden="1" w:unhideWhenUsed="1"/>
-    <w:lsdException w:name="Note Heading" w:semiHidden="1" w:unhideWhenUsed="1"/>
-    <w:lsdException w:name="Body Text 2" w:semiHidden="1" w:unhideWhenUsed="1"/>
-    <w:lsdException w:name="Body Text 3" w:semiHidden="1" w:unhideWhenUsed="1"/>
-    <w:lsdException w:name="Body Text Indent 2" w:semiHidden="1" w:unhideWhenUsed="1"/>
-    <w:lsdException w:name="Body Text Indent 3" w:semiHidden="1" w:unhideWhenUsed="1"/>
-    <w:lsdException w:name="Block Text" w:semiHidden="1" w:unhideWhenUsed="1"/>
-    <w:lsdException w:name="Hyperlink" w:semiHidden="1" w:unhideWhenUsed="1"/>
-    <w:lsdException w:name="FollowedHyperlink" w:semiHidden="1" w:unhideWhenUsed="1"/>
-    <w:lsdException w:name="Strong" w:uiPriority="22" w:qFormat="1"/>
-    <w:lsdException w:name="Emphasis" w:uiPriority="20" w:qFormat="1"/>
-    <w:lsdException w:name="Document Map" w:semiHidden="1" w:unhideWhenUsed="1"/>
-    <w:lsdException w:name="Plain Text" w:semiHidden="1" w:unhideWhenUsed="1"/>
-    <w:lsdException w:name="E-mail Signature" w:semiHidden="1" w:unhideWhenUsed="1"/>
-    <w:lsdException w:name="HTML Top of Form" w:semiHidden="1" w:unhideWhenUsed="1"/>
-    <w:lsdException w:name="HTML Bottom of Form" w:semiHidden="1" w:unhideWhenUsed="1"/>
-    <w:lsdException w:name="Normal (Web)" w:semiHidden="1" w:unhideWhenUsed="1"/>
-    <w:lsdException w:name="HTML Acronym" w:semiHidden="1" w:unhideWhenUsed="1"/>
-    <w:lsdException w:name="HTML Address" w:semiHidden="1" w:unhideWhenUsed="1"/>
-    <w:lsdException w:name="HTML Cite" w:semiHidden="1" w:unhideWhenUsed="1"/>
-    <w:lsdException w:name="HTML Code" w:semiHidden="1" w:unhideWhenUsed="1"/>
-    <w:lsdException w:name="HTML Definition" w:semiHidden="1" w:unhideWhenUsed="1"/>
-    <w:lsdException w:name="HTML Keyboard" w:semiHidden="1" w:unhideWhenUsed="1"/>
-    <w:lsdException w:name="HTML Preformatted" w:semiHidden="1" w:unhideWhenUsed="1"/>
-    <w:lsdException w:name="HTML Sample" w:semiHidden="1" w:unhideWhenUsed="1"/>
-    <w:lsdException w:name="HTML Typewriter" w:semiHidden="1" w:unhideWhenUsed="1"/>
-    <w:lsdException w:name="HTML Variable" w:semiHidden="1" w:unhideWhenUsed="1"/>
-    <w:lsdException w:name="Normal Table" w:semiHidden="1" w:unhideWhenUsed="1"/>
-    <w:lsdException w:name="annotation subject" w:semiHidden="1" w:unhideWhenUsed="1"/>
-    <w:lsdException w:name="No List" w:semiHidden="1" w:unhideWhenUsed="1"/>
-    <w:lsdException w:name="Outline List 1" w:semiHidden="1" w:unhideWhenUsed="1"/>
-    <w:lsdException w:name="Outline List 2" w:semiHidden="1" w:unhideWhenUsed="1"/>
-    <w:lsdException w:name="Outline List 3" w:semiHidden="1" w:unhideWhenUsed="1"/>
-    <w:lsdException w:name="Table Simple 1" w:semiHidden="1" w:unhideWhenUsed="1"/>
-    <w:lsdException w:name="Table Simple 2" w:semiHidden="1" w:unhideWhenUsed="1"/>
-    <w:lsdException w:name="Table Simple 3" w:semiHidden="1" w:unhideWhenUsed="1"/>
-    <w:lsdException w:name="Table Classic 1" w:semiHidden="1" w:unhideWhenUsed="1"/>
-    <w:lsdException w:name="Table Classic 2" w:semiHidden="1" w:unhideWhenUsed="1"/>
-    <w:lsdException w:name="Table Classic 3" w:semiHidden="1" w:unhideWhenUsed="1"/>
-    <w:lsdException w:name="Table Classic 4" w:semiHidden="1" w:unhideWhenUsed="1"/>
-    <w:lsdException w:name="Table Colorful 1" w:semiHidden="1" w:unhideWhenUsed="1"/>
-    <w:lsdException w:name="Table Colorful 2" w:semiHidden="1" w:unhideWhenUsed="1"/>
-    <w:lsdException w:name="Table Colorful 3" w:semiHidden="1" w:unhideWhenUsed="1"/>
-    <w:lsdException w:name="Table Columns 1" w:semiHidden="1" w:unhideWhenUsed="1"/>
-    <w:lsdException w:name="Table Columns 2" w:semiHidden="1" w:unhideWhenUsed="1"/>
-    <w:lsdException w:name="Table Columns 3" w:semiHidden="1" w:unhideWhenUsed="1"/>
-    <w:lsdException w:name="Table Columns 4" w:semiHidden="1" w:unhideWhenUsed="1"/>
-    <w:lsdException w:name="Table Columns 5" w:semiHidden="1" w:unhideWhenUsed="1"/>
-    <w:lsdException w:name="Table Grid 1" w:semiHidden="1" w:unhideWhenUsed="1"/>
-    <w:lsdException w:name="Table Grid 2" w:semiHidden="1" w:unhideWhenUsed="1"/>
-    <w:lsdException w:name="Table Grid 3" w:semiHidden="1" w:unhideWhenUsed="1"/>
-    <w:lsdException w:name="Table Grid 4" w:semiHidden="1" w:unhideWhenUsed="1"/>
-    <w:lsdException w:name="Table Grid 5" w:semiHidden="1" w:unhideWhenUsed="1"/>
-    <w:lsdException w:name="Table Grid 6" w:semiHidden="1" w:unhideWhenUsed="1"/>
-    <w:lsdException w:name="Table Grid 7" w:semiHidden="1" w:unhideWhenUsed="1"/>
-    <w:lsdException w:name="Table Grid 8" w:semiHidden="1" w:unhideWhenUsed="1"/>
-    <w:lsdException w:name="Table List 1" w:semiHidden="1" w:unhideWhenUsed="1"/>
-    <w:lsdException w:name="Table List 2" w:semiHidden="1" w:unhideWhenUsed="1"/>
-    <w:lsdException w:name="Table List 3" w:semiHidden="1" w:unhideWhenUsed="1"/>
-    <w:lsdException w:name="Table List 4" w:semiHidden="1" w:unhideWhenUsed="1"/>
-    <w:lsdException w:name="Table List 5" w:semiHidden="1" w:unhideWhenUsed="1"/>
-    <w:lsdException w:name="Table List 6" w:semiHidden="1" w:unhideWhenUsed="1"/>
-    <w:lsdException w:name="Table List 7" w:semiHidden="1" w:unhideWhenUsed="1"/>
-    <w:lsdException w:name="Table List 8" w:semiHidden="1" w:unhideWhenUsed="1"/>
-    <w:lsdException w:name="Table 3D effects 1" w:semiHidden="1" w:unhideWhenUsed="1"/>
-    <w:lsdException w:name="Table 3D effects 2" w:semiHidden="1" w:unhideWhenUsed="1"/>
-    <w:lsdException w:name="Table 3D effects 3" w:semiHidden="1" w:unhideWhenUsed="1"/>
-    <w:lsdException w:name="Table Contemporary" w:semiHidden="1" w:unhideWhenUsed="1"/>
-    <w:lsdException w:name="Table Elegant" w:semiHidden="1" w:unhideWhenUsed="1"/>
-    <w:lsdException w:name="Table Professional" w:semiHidden="1" w:unhideWhenUsed="1"/>
-    <w:lsdException w:name="Table Subtle 1" w:semiHidden="1" w:unhideWhenUsed="1"/>
-    <w:lsdException w:name="Table Subtle 2" w:semiHidden="1" w:unhideWhenUsed="1"/>
-    <w:lsdException w:name="Table Web 1" w:semiHidden="1" w:unhideWhenUsed="1"/>
-    <w:lsdException w:name="Table Web 2" w:semiHidden="1" w:unhideWhenUsed="1"/>
-    <w:lsdException w:name="Table Web 3" w:semiHidden="1" w:unhideWhenUsed="1"/>
-    <w:lsdException w:name="Balloon Text" w:semiHidden="1" w:unhideWhenUsed="1"/>
-    <w:lsdException w:name="Table Grid" w:uiPriority="39"/>
-    <w:lsdException w:name="Table Theme" w:semiHidden="1" w:unhideWhenUsed="1"/>
-    <w:lsdException w:name="Placeholder Text" w:semiHidden="1"/>
-    <w:lsdException w:name="No Spacing" w:uiPriority="1" w:qFormat="1"/>
-    <w:lsdException w:name="Light Shading" w:uiPriority="60"/>
-    <w:lsdException w:name="Light List" w:uiPriority="61"/>
-    <w:lsdException w:name="Light Grid" w:uiPriority="62"/>
-    <w:lsdException w:name="Medium Shading 1" w:uiPriority="63"/>
-    <w:lsdException w:name="Medium Shading 2" w:uiPriority="64"/>
-    <w:lsdException w:name="Medium List 1" w:uiPriority="65"/>
-    <w:lsdException w:name="Medium List 2" w:uiPriority="66"/>
-    <w:lsdException w:name="Medium Grid 1" w:uiPriority="67"/>
-    <w:lsdException w:name="Medium Grid 2" w:uiPriority="68"/>
-    <w:lsdException w:name="Medium Grid 3" w:uiPriority="69"/>
-    <w:lsdException w:name="Dark List" w:uiPriority="70"/>
-    <w:lsdException w:name="Colorful Shading" w:uiPriority="71"/>
-    <w:lsdException w:name="Colorful List" w:uiPriority="72"/>
-    <w:lsdException w:name="Colorful Grid" w:uiPriority="73"/>
-    <w:lsdException w:name="Light Shading Accent 1" w:uiPriority="60"/>
-    <w:lsdException w:name="Light List Accent 1" w:uiPriority="61"/>
-    <w:lsdException w:name="Light Grid Accent 1" w:uiPriority="62"/>
-    <w:lsdException w:name="Medium Shading 1 Accent 1" w:uiPriority="63"/>
-    <w:lsdException w:name="Medium Shading 2 Accent 1" w:uiPriority="64"/>
-    <w:lsdException w:name="Medium List 1 Accent 1" w:uiPriority="65"/>
-    <w:lsdException w:name="Revision" w:semiHidden="1"/>
-    <w:lsdException w:name="List Paragraph" w:uiPriority="34" w:qFormat="1"/>
-    <w:lsdException w:name="Quote" w:uiPriority="29" w:qFormat="1"/>
-    <w:lsdException w:name="Intense Quote" w:uiPriority="30" w:qFormat="1"/>
-    <w:lsdException w:name="Medium List 2 Accent 1" w:uiPriority="66"/>
-    <w:lsdException w:name="Medium Grid 1 Accent 1" w:uiPriority="67"/>
-    <w:lsdException w:name="Medium Grid 2 Accent 1" w:uiPriority="68"/>
-    <w:lsdException w:name="Medium Grid 3 Accent 1" w:uiPriority="69"/>
-    <w:lsdException w:name="Dark List Accent 1" w:uiPriority="70"/>
-    <w:lsdException w:name="Colorful Shading Accent 1" w:uiPriority="71"/>
-    <w:lsdException w:name="Colorful List Accent 1" w:uiPriority="72"/>
-    <w:lsdException w:name="Colorful Grid Accent 1" w:uiPriority="73"/>
-    <w:lsdException w:name="Light Shading Accent 2" w:uiPriority="60"/>
-    <w:lsdException w:name="Light List Accent 2" w:uiPriority="61"/>
-    <w:lsdException w:name="Light Grid Accent 2" w:uiPriority="62"/>
-    <w:lsdException w:name="Medium Shading 1 Accent 2" w:uiPriority="63"/>
-    <w:lsdException w:name="Medium Shading 2 Accent 2" w:uiPriority="64"/>
-    <w:lsdException w:name="Medium List 1 Accent 2" w:uiPriority="65"/>
-    <w:lsdException w:name="Medium List 2 Accent 2" w:uiPriority="66"/>
-    <w:lsdException w:name="Medium Grid 1 Accent 2" w:uiPriority="67"/>
-    <w:lsdException w:name="Medium Grid 2 Accent 2" w:uiPriority="68"/>
-    <w:lsdException w:name="Medium Grid 3 Accent 2" w:uiPriority="69"/>
-    <w:lsdException w:name="Dark List Accent 2" w:uiPriority="70"/>
-    <w:lsdException w:name="Colorful Shading Accent 2" w:uiPriority="71"/>
-    <w:lsdException w:name="Colorful List Accent 2" w:uiPriority="72"/>
-    <w:lsdException w:name="Colorful Grid Accent 2" w:uiPriority="73"/>
-    <w:lsdException w:name="Light Shading Accent 3" w:uiPriority="60"/>
-    <w:lsdException w:name="Light List Accent 3" w:uiPriority="61"/>
-    <w:lsdException w:name="Light Grid Accent 3" w:uiPriority="62"/>
-    <w:lsdException w:name="Medium Shading 1 Accent 3" w:uiPriority="63"/>
-    <w:lsdException w:name="Medium Shading 2 Accent 3" w:uiPriority="64"/>
-    <w:lsdException w:name="Medium List 1 Accent 3" w:uiPriority="65"/>
-    <w:lsdException w:name="Medium List 2 Accent 3" w:uiPriority="66"/>
-    <w:lsdException w:name="Medium Grid 1 Accent 3" w:uiPriority="67"/>
-    <w:lsdException w:name="Medium Grid 2 Accent 3" w:uiPriority="68"/>
-    <w:lsdException w:name="Medium Grid 3 Accent 3" w:uiPriority="69"/>
-    <w:lsdException w:name="Dark List Accent 3" w:uiPriority="70"/>
-    <w:lsdException w:name="Colorful Shading Accent 3" w:uiPriority="71"/>
-    <w:lsdException w:name="Colorful List Accent 3" w:uiPriority="72"/>
-    <w:lsdException w:name="Colorful Grid Accent 3" w:uiPriority="73"/>
-    <w:lsdException w:name="Light Shading Accent 4" w:uiPriority="60"/>
-    <w:lsdException w:name="Light List Accent 4" w:uiPriority="61"/>
-    <w:lsdException w:name="Light Grid Accent 4" w:uiPriority="62"/>
-    <w:lsdException w:name="Medium Shading 1 Accent 4" w:uiPriority="63"/>
-    <w:lsdException w:name="Medium Shading 2 Accent 4" w:uiPriority="64"/>
-    <w:lsdException w:name="Medium List 1 Accent 4" w:uiPriority="65"/>
-    <w:lsdException w:name="Medium List 2 Accent 4" w:uiPriority="66"/>
-    <w:lsdException w:name="Medium Grid 1 Accent 4" w:uiPriority="67"/>
-    <w:lsdException w:name="Medium Grid 2 Accent 4" w:uiPriority="68"/>
-    <w:lsdException w:name="Medium Grid 3 Accent 4" w:uiPriority="69"/>
-    <w:lsdException w:name="Dark List Accent 4" w:uiPriority="70"/>
-    <w:lsdException w:name="Colorful Shading Accent 4" w:uiPriority="71"/>
-    <w:lsdException w:name="Colorful List Accent 4" w:uiPriority="72"/>
-    <w:lsdException w:name="Colorful Grid Accent 4" w:uiPriority="73"/>
-    <w:lsdException w:name="Light Shading Accent 5" w:uiPriority="60"/>
-    <w:lsdException w:name="Light List Accent 5" w:uiPriority="61"/>
-    <w:lsdException w:name="Light Grid Accent 5" w:uiPriority="62"/>
-    <w:lsdException w:name="Medium Shading 1 Accent 5" w:uiPriority="63"/>
-    <w:lsdException w:name="Medium Shading 2 Accent 5" w:uiPriority="64"/>
-    <w:lsdException w:name="Medium List 1 Accent 5" w:uiPriority="65"/>
-    <w:lsdException w:name="Medium List 2 Accent 5" w:uiPriority="66"/>
-    <w:lsdException w:name="Medium Grid 1 Accent 5" w:uiPriority="67"/>
-    <w:lsdException w:name="Medium Grid 2 Accent 5" w:uiPriority="68"/>
-    <w:lsdException w:name="Medium Grid 3 Accent 5" w:uiPriority="69"/>
-    <w:lsdException w:name="Dark List Accent 5" w:uiPriority="70"/>
-    <w:lsdException w:name="Colorful Shading Accent 5" w:uiPriority="71"/>
-    <w:lsdException w:name="Colorful List Accent 5" w:uiPriority="72"/>
-    <w:lsdException w:name="Colorful Grid Accent 5" w:uiPriority="73"/>
-    <w:lsdException w:name="Light Shading Accent 6" w:uiPriority="60"/>
-    <w:lsdException w:name="Light List Accent 6" w:uiPriority="61"/>
-    <w:lsdException w:name="Light Grid Accent 6" w:uiPriority="62"/>
-    <w:lsdException w:name="Medium Shading 1 Accent 6" w:uiPriority="63"/>
-    <w:lsdException w:name="Medium Shading 2 Accent 6" w:uiPriority="64"/>
-    <w:lsdException w:name="Medium List 1 Accent 6" w:uiPriority="65"/>
-    <w:lsdException w:name="Medium List 2 Accent 6" w:uiPriority="66"/>
-    <w:lsdException w:name="Medium Grid 1 Accent 6" w:uiPriority="67"/>
-    <w:lsdException w:name="Medium Grid 2 Accent 6" w:uiPriority="68"/>
-    <w:lsdException w:name="Medium Grid 3 Accent 6" w:uiPriority="69"/>
-    <w:lsdException w:name="Dark List Accent 6" w:uiPriority="70"/>
-    <w:lsdException w:name="Colorful Shading Accent 6" w:uiPriority="71"/>
-    <w:lsdException w:name="Colorful List Accent 6" w:uiPriority="72"/>
-    <w:lsdException w:name="Colorful Grid Accent 6" w:uiPriority="73"/>
-    <w:lsdException w:name="Subtle Emphasis" w:uiPriority="19" w:qFormat="1"/>
-    <w:lsdException w:name="Intense Emphasis" w:uiPriority="21" w:qFormat="1"/>
-    <w:lsdException w:name="Subtle Reference" w:uiPriority="31" w:qFormat="1"/>
-    <w:lsdException w:name="Intense Reference" w:uiPriority="32" w:qFormat="1"/>
-    <w:lsdException w:name="Book Title" w:uiPriority="33" w:qFormat="1"/>
-    <w:lsdException w:name="Bibliography" w:semiHidden="1" w:uiPriority="37" w:unhideWhenUsed="1"/>
-    <w:lsdException w:name="TOC Heading" w:semiHidden="1" w:uiPriority="39" w:unhideWhenUsed="1" w:qFormat="1"/>
-    <w:lsdException w:name="Plain Table 1" w:uiPriority="41"/>
-    <w:lsdException w:name="Plain Table 2" w:uiPriority="42"/>
-    <w:lsdException w:name="Plain Table 3" w:uiPriority="43"/>
-    <w:lsdException w:name="Plain Table 4" w:uiPriority="44"/>
-    <w:lsdException w:name="Plain Table 5" w:uiPriority="45"/>
-    <w:lsdException w:name="Grid Table Light" w:uiPriority="40"/>
-    <w:lsdException w:name="Grid Table 1 Light" w:uiPriority="46"/>
-    <w:lsdException w:name="Grid Table 2" w:uiPriority="47"/>
-    <w:lsdException w:name="Grid Table 3" w:uiPriority="48"/>
-    <w:lsdException w:name="Grid Table 4" w:uiPriority="49"/>
-    <w:lsdException w:name="Grid Table 5 Dark" w:uiPriority="50"/>
-    <w:lsdException w:name="Grid Table 6 Colorful" w:uiPriority="51"/>
-    <w:lsdException w:name="Grid Table 7 Colorful" w:uiPriority="52"/>
-    <w:lsdException w:name="Grid Table 1 Light Accent 1" w:uiPriority="46"/>
-    <w:lsdException w:name="Grid Table 2 Accent 1" w:uiPriority="47"/>
-    <w:lsdException w:name="Grid Table 3 Accent 1" w:uiPriority="48"/>
-    <w:lsdException w:name="Grid Table 4 Accent 1" w:uiPriority="49"/>
-    <w:lsdException w:name="Grid Table 5 Dark Accent 1" w:uiPriority="50"/>
-    <w:lsdException w:name="Grid Table 6 Colorful Accent 1" w:uiPriority="51"/>
-    <w:lsdException w:name="Grid Table 7 Colorful Accent 1" w:uiPriority="52"/>
-    <w:lsdException w:name="Grid Table 1 Light Accent 2" w:uiPriority="46"/>
-    <w:lsdException w:name="Grid Table 2 Accent 2" w:uiPriority="47"/>
-    <w:lsdException w:name="Grid Table 3 Accent 2" w:uiPriority="48"/>
-    <w:lsdException w:name="Grid Table 4 Accent 2" w:uiPriority="49"/>
-    <w:lsdException w:name="Grid Table 5 Dark Accent 2" w:uiPriority="50"/>
-    <w:lsdException w:name="Grid Table 6 Colorful Accent 2" w:uiPriority="51"/>
-    <w:lsdException w:name="Grid Table 7 Colorful Accent 2" w:uiPriority="52"/>
-    <w:lsdException w:name="Grid Table 1 Light Accent 3" w:uiPriority="46"/>
-    <w:lsdException w:name="Grid Table 2 Accent 3" w:uiPriority="47"/>
-    <w:lsdException w:name="Grid Table 3 Accent 3" w:uiPriority="48"/>
-    <w:lsdException w:name="Grid Table 4 Accent 3" w:uiPriority="49"/>
-    <w:lsdException w:name="Grid Table 5 Dark Accent 3" w:uiPriority="50"/>
-    <w:lsdException w:name="Grid Table 6 Colorful Accent 3" w:uiPriority="51"/>
-    <w:lsdException w:name="Grid Table 7 Colorful Accent 3" w:uiPriority="52"/>
-    <w:lsdException w:name="Grid Table 1 Light Accent 4" w:uiPriority="46"/>
-    <w:lsdException w:name="Grid Table 2 Accent 4" w:uiPriority="47"/>
-    <w:lsdException w:name="Grid Table 3 Accent 4" w:uiPriority="48"/>
-    <w:lsdException w:name="Grid Table 4 Accent 4" w:uiPriority="49"/>
-    <w:lsdException w:name="Grid Table 5 Dark Accent 4" w:uiPriority="50"/>
-    <w:lsdException w:name="Grid Table 6 Colorful Accent 4" w:uiPriority="51"/>
-    <w:lsdException w:name="Grid Table 7 Colorful Accent 4" w:uiPriority="52"/>
-    <w:lsdException w:name="Grid Table 1 Light Accent 5" w:uiPriority="46"/>
-    <w:lsdException w:name="Grid Table 2 Accent 5" w:uiPriority="47"/>
-    <w:lsdException w:name="Grid Table 3 Accent 5" w:uiPriority="48"/>
-    <w:lsdException w:name="Grid Table 4 Accent 5" w:uiPriority="49"/>
-    <w:lsdException w:name="Grid Table 5 Dark Accent 5" w:uiPriority="50"/>
-    <w:lsdException w:name="Grid Table 6 Colorful Accent 5" w:uiPriority="51"/>
-    <w:lsdException w:name="Grid Table 7 Colorful Accent 5" w:uiPriority="52"/>
-    <w:lsdException w:name="Grid Table 1 Light Accent 6" w:uiPriority="46"/>
-    <w:lsdException w:name="Grid Table 2 Accent 6" w:uiPriority="47"/>
-    <w:lsdException w:name="Grid Table 3 Accent 6" w:uiPriority="48"/>
-    <w:lsdException w:name="Grid Table 4 Accent 6" w:uiPriority="49"/>
-    <w:lsdException w:name="Grid Table 5 Dark Accent 6" w:uiPriority="50"/>
-    <w:lsdException w:name="Grid Table 6 Colorful Accent 6" w:uiPriority="51"/>
-    <w:lsdException w:name="Grid Table 7 Colorful Accent 6" w:uiPriority="52"/>
-    <w:lsdException w:name="List Table 1 Light" w:uiPriority="46"/>
-    <w:lsdException w:name="List Table 2" w:uiPriority="47"/>
-    <w:lsdException w:name="List Table 3" w:uiPriority="48"/>
-    <w:lsdException w:name="List Table 4" w:uiPriority="49"/>
-    <w:lsdException w:name="List Table 5 Dark" w:uiPriority="50"/>
-    <w:lsdException w:name="List Table 6 Colorful" w:uiPriority="51"/>
-    <w:lsdException w:name="List Table 7 Colorful" w:uiPriority="52"/>
-    <w:lsdException w:name="List Table 1 Light Accent 1" w:uiPriority="46"/>
-    <w:lsdException w:name="List Table 2 Accent 1" w:uiPriority="47"/>
-    <w:lsdException w:name="List Table 3 Accent 1" w:uiPriority="48"/>
-    <w:lsdException w:name="List Table 4 Accent 1" w:uiPriority="49"/>
-    <w:lsdException w:name="List Table 5 Dark Accent 1" w:uiPriority="50"/>
-    <w:lsdException w:name="List Table 6 Colorful Accent 1" w:uiPriority="51"/>
-    <w:lsdException w:name="List Table 7 Colorful Accent 1" w:uiPriority="52"/>
-    <w:lsdException w:name="List Table 1 Light Accent 2" w:uiPriority="46"/>
-    <w:lsdException w:name="List Table 2 Accent 2" w:uiPriority="47"/>
-    <w:lsdException w:name="List Table 3 Accent 2" w:uiPriority="48"/>
-    <w:lsdException w:name="List Table 4 Accent 2" w:uiPriority="49"/>
-    <w:lsdException w:name="List Table 5 Dark Accent 2" w:uiPriority="50"/>
-    <w:lsdException w:name="List Table 6 Colorful Accent 2" w:uiPriority="51"/>
-    <w:lsdException w:name="List Table 7 Colorful Accent 2" w:uiPriority="52"/>
-    <w:lsdException w:name="List Table 1 Light Accent 3" w:uiPriority="46"/>
-    <w:lsdException w:name="List Table 2 Accent 3" w:uiPriority="47"/>
-    <w:lsdException w:name="List Table 3 Accent 3" w:uiPriority="48"/>
-    <w:lsdException w:name="List Table 4 Accent 3" w:uiPriority="49"/>
-    <w:lsdException w:name="List Table 5 Dark Accent 3" w:uiPriority="50"/>
-    <w:lsdException w:name="List Table 6 Colorful Accent 3" w:uiPriority="51"/>
-    <w:lsdException w:name="List Table 7 Colorful Accent 3" w:uiPriority="52"/>
-    <w:lsdException w:name="List Table 1 Light Accent 4" w:uiPriority="46"/>
-    <w:lsdException w:name="List Table 2 Accent 4" w:uiPriority="47"/>
-    <w:lsdException w:name="List Table 3 Accent 4" w:uiPriority="48"/>
-    <w:lsdException w:name="List Table 4 Accent 4" w:uiPriority="49"/>
-    <w:lsdException w:name="List Table 5 Dark Accent 4" w:uiPriority="50"/>
-    <w:lsdException w:name="List Table 6 Colorful Accent 4" w:uiPriority="51"/>
-    <w:lsdException w:name="List Table 7 Colorful Accent 4" w:uiPriority="52"/>
-    <w:lsdException w:name="List Table 1 Light Accent 5" w:uiPriority="46"/>
-    <w:lsdException w:name="List Table 2 Accent 5" w:uiPriority="47"/>
-    <w:lsdException w:name="List Table 3 Accent 5" w:uiPriority="48"/>
-    <w:lsdException w:name="List Table 4 Accent 5" w:uiPriority="49"/>
-    <w:lsdException w:name="List Table 5 Dark Accent 5" w:uiPriority="50"/>
-    <w:lsdException w:name="List Table 6 Colorful Accent 5" w:uiPriority="51"/>
-    <w:lsdException w:name="List Table 7 Colorful Accent 5" w:uiPriority="52"/>
-    <w:lsdException w:name="List Table 1 Light Accent 6" w:uiPriority="46"/>
-    <w:lsdException w:name="List Table 2 Accent 6" w:uiPriority="47"/>
-    <w:lsdException w:name="List Table 3 Accent 6" w:uiPriority="48"/>
-    <w:lsdException w:name="List Table 4 Accent 6" w:uiPriority="49"/>
-    <w:lsdException w:name="List Table 5 Dark Accent 6" w:uiPriority="50"/>
-    <w:lsdException w:name="List Table 6 Colorful Accent 6" w:uiPriority="51"/>
-    <w:lsdException w:name="List Table 7 Colorful Accent 6" w:uiPriority="52"/>
+  <w:latentStyles w:defLockedState="0" w:defUIPriority="99" w:defSemiHidden="1" w:defUnhideWhenUsed="1" w:defQFormat="0" w:count="267">
+    <w:lsdException w:name="Normal" w:semiHidden="0" w:uiPriority="0" w:unhideWhenUsed="0" w:qFormat="1"/>
+    <w:lsdException w:name="heading 1" w:semiHidden="0" w:uiPriority="9" w:unhideWhenUsed="0" w:qFormat="1"/>
+    <w:lsdException w:name="heading 2" w:uiPriority="9" w:qFormat="1"/>
+    <w:lsdException w:name="heading 3" w:uiPriority="9" w:qFormat="1"/>
+    <w:lsdException w:name="heading 4" w:uiPriority="9" w:qFormat="1"/>
+    <w:lsdException w:name="heading 5" w:uiPriority="9" w:qFormat="1"/>
+    <w:lsdException w:name="heading 6" w:uiPriority="9" w:qFormat="1"/>
+    <w:lsdException w:name="heading 7" w:uiPriority="9" w:qFormat="1"/>
+    <w:lsdException w:name="heading 8" w:uiPriority="9" w:qFormat="1"/>
+    <w:lsdException w:name="heading 9" w:uiPriority="9" w:qFormat="1"/>
+    <w:lsdException w:name="toc 1" w:uiPriority="39"/>
+    <w:lsdException w:name="toc 2" w:uiPriority="39"/>
+    <w:lsdException w:name="toc 3" w:uiPriority="39"/>
+    <w:lsdException w:name="toc 4" w:uiPriority="39"/>
+    <w:lsdException w:name="toc 5" w:uiPriority="39"/>
+    <w:lsdException w:name="toc 6" w:uiPriority="39"/>
+    <w:lsdException w:name="toc 7" w:uiPriority="39"/>
+    <w:lsdException w:name="toc 8" w:uiPriority="39"/>
+    <w:lsdException w:name="toc 9" w:uiPriority="39"/>
+    <w:lsdException w:name="caption" w:uiPriority="35" w:qFormat="1"/>
+    <w:lsdException w:name="Title" w:semiHidden="0" w:uiPriority="10" w:unhideWhenUsed="0" w:qFormat="1"/>
+    <w:lsdException w:name="Default Paragraph Font" w:uiPriority="1"/>
+    <w:lsdException w:name="Subtitle" w:semiHidden="0" w:uiPriority="11" w:unhideWhenUsed="0" w:qFormat="1"/>
+    <w:lsdException w:name="Strong" w:semiHidden="0" w:uiPriority="22" w:unhideWhenUsed="0" w:qFormat="1"/>
+    <w:lsdException w:name="Emphasis" w:semiHidden="0" w:uiPriority="20" w:unhideWhenUsed="0" w:qFormat="1"/>
+    <w:lsdException w:name="Table Grid" w:semiHidden="0" w:uiPriority="39" w:unhideWhenUsed="0"/>
+    <w:lsdException w:name="Placeholder Text" w:unhideWhenUsed="0"/>
+    <w:lsdException w:name="No Spacing" w:semiHidden="0" w:uiPriority="1" w:unhideWhenUsed="0" w:qFormat="1"/>
+    <w:lsdException w:name="Light Shading" w:semiHidden="0" w:uiPriority="60" w:unhideWhenUsed="0"/>
+    <w:lsdException w:name="Light List" w:semiHidden="0" w:uiPriority="61" w:unhideWhenUsed="0"/>
+    <w:lsdException w:name="Light Grid" w:semiHidden="0" w:uiPriority="62" w:unhideWhenUsed="0"/>
+    <w:lsdException w:name="Medium Shading 1" w:semiHidden="0" w:uiPriority="63" w:unhideWhenUsed="0"/>
+    <w:lsdException w:name="Medium Shading 2" w:semiHidden="0" w:uiPriority="64" w:unhideWhenUsed="0"/>
+    <w:lsdException w:name="Medium List 1" w:semiHidden="0" w:uiPriority="65" w:unhideWhenUsed="0"/>
+    <w:lsdException w:name="Medium List 2" w:semiHidden="0" w:uiPriority="66" w:unhideWhenUsed="0"/>
+    <w:lsdException w:name="Medium Grid 1" w:semiHidden="0" w:uiPriority="67" w:unhideWhenUsed="0"/>
+    <w:lsdException w:name="Medium Grid 2" w:semiHidden="0" w:uiPriority="68" w:unhideWhenUsed="0"/>
+    <w:lsdException w:name="Medium Grid 3" w:semiHidden="0" w:uiPriority="69" w:unhideWhenUsed="0"/>
+    <w:lsdException w:name="Dark List" w:semiHidden="0" w:uiPriority="70" w:unhideWhenUsed="0"/>
+    <w:lsdException w:name="Colorful Shading" w:semiHidden="0" w:uiPriority="71" w:unhideWhenUsed="0"/>
+    <w:lsdException w:name="Colorful List" w:semiHidden="0" w:uiPriority="72" w:unhideWhenUsed="0"/>
+    <w:lsdException w:name="Colorful Grid" w:semiHidden="0" w:uiPriority="73" w:unhideWhenUsed="0"/>
+    <w:lsdException w:name="Light Shading Accent 1" w:semiHidden="0" w:uiPriority="60" w:unhideWhenUsed="0"/>
+    <w:lsdException w:name="Light List Accent 1" w:semiHidden="0" w:uiPriority="61" w:unhideWhenUsed="0"/>
+    <w:lsdException w:name="Light Grid Accent 1" w:semiHidden="0" w:uiPriority="62" w:unhideWhenUsed="0"/>
+    <w:lsdException w:name="Medium Shading 1 Accent 1" w:semiHidden="0" w:uiPriority="63" w:unhideWhenUsed="0"/>
+    <w:lsdException w:name="Medium Shading 2 Accent 1" w:semiHidden="0" w:uiPriority="64" w:unhideWhenUsed="0"/>
+    <w:lsdException w:name="Medium List 1 Accent 1" w:semiHidden="0" w:uiPriority="65" w:unhideWhenUsed="0"/>
+    <w:lsdException w:name="Revision" w:unhideWhenUsed="0"/>
+    <w:lsdException w:name="List Paragraph" w:semiHidden="0" w:uiPriority="34" w:unhideWhenUsed="0" w:qFormat="1"/>
+    <w:lsdException w:name="Quote" w:semiHidden="0" w:uiPriority="29" w:unhideWhenUsed="0" w:qFormat="1"/>
+    <w:lsdException w:name="Intense Quote" w:semiHidden="0" w:uiPriority="30" w:unhideWhenUsed="0" w:qFormat="1"/>
+    <w:lsdException w:name="Medium List 2 Accent 1" w:semiHidden="0" w:uiPriority="66" w:unhideWhenUsed="0"/>
+    <w:lsdException w:name="Medium Grid 1 Accent 1" w:semiHidden="0" w:uiPriority="67" w:unhideWhenUsed="0"/>
+    <w:lsdException w:name="Medium Grid 2 Accent 1" w:semiHidden="0" w:uiPriority="68" w:unhideWhenUsed="0"/>
+    <w:lsdException w:name="Medium Grid 3 Accent 1" w:semiHidden="0" w:uiPriority="69" w:unhideWhenUsed="0"/>
+    <w:lsdException w:name="Dark List Accent 1" w:semiHidden="0" w:uiPriority="70" w:unhideWhenUsed="0"/>
+    <w:lsdException w:name="Colorful Shading Accent 1" w:semiHidden="0" w:uiPriority="71" w:unhideWhenUsed="0"/>
+    <w:lsdException w:name="Colorful List Accent 1" w:semiHidden="0" w:uiPriority="72" w:unhideWhenUsed="0"/>
+    <w:lsdException w:name="Colorful Grid Accent 1" w:semiHidden="0" w:uiPriority="73" w:unhideWhenUsed="0"/>
+    <w:lsdException w:name="Light Shading Accent 2" w:semiHidden="0" w:uiPriority="60" w:unhideWhenUsed="0"/>
+    <w:lsdException w:name="Light List Accent 2" w:semiHidden="0" w:uiPriority="61" w:unhideWhenUsed="0"/>
+    <w:lsdException w:name="Light Grid Accent 2" w:semiHidden="0" w:uiPriority="62" w:unhideWhenUsed="0"/>
+    <w:lsdException w:name="Medium Shading 1 Accent 2" w:semiHidden="0" w:uiPriority="63" w:unhideWhenUsed="0"/>
+    <w:lsdException w:name="Medium Shading 2 Accent 2" w:semiHidden="0" w:uiPriority="64" w:unhideWhenUsed="0"/>
+    <w:lsdException w:name="Medium List 1 Accent 2" w:semiHidden="0" w:uiPriority="65" w:unhideWhenUsed="0"/>
+    <w:lsdException w:name="Medium List 2 Accent 2" w:semiHidden="0" w:uiPriority="66" w:unhideWhenUsed="0"/>
+    <w:lsdException w:name="Medium Grid 1 Accent 2" w:semiHidden="0" w:uiPriority="67" w:unhideWhenUsed="0"/>
+    <w:lsdException w:name="Medium Grid 2 Accent 2" w:semiHidden="0" w:uiPriority="68" w:unhideWhenUsed="0"/>
+    <w:lsdException w:name="Medium Grid 3 Accent 2" w:semiHidden="0" w:uiPriority="69" w:unhideWhenUsed="0"/>
+    <w:lsdException w:name="Dark List Accent 2" w:semiHidden="0" w:uiPriority="70" w:unhideWhenUsed="0"/>
+    <w:lsdException w:name="Colorful Shading Accent 2" w:semiHidden="0" w:uiPriority="71" w:unhideWhenUsed="0"/>
+    <w:lsdException w:name="Colorful List Accent 2" w:semiHidden="0" w:uiPriority="72" w:unhideWhenUsed="0"/>
+    <w:lsdException w:name="Colorful Grid Accent 2" w:semiHidden="0" w:uiPriority="73" w:unhideWhenUsed="0"/>
+    <w:lsdException w:name="Light Shading Accent 3" w:semiHidden="0" w:uiPriority="60" w:unhideWhenUsed="0"/>
+    <w:lsdException w:name="Light List Accent 3" w:semiHidden="0" w:uiPriority="61" w:unhideWhenUsed="0"/>
+    <w:lsdException w:name="Light Grid Accent 3" w:semiHidden="0" w:uiPriority="62" w:unhideWhenUsed="0"/>
+    <w:lsdException w:name="Medium Shading 1 Accent 3" w:semiHidden="0" w:uiPriority="63" w:unhideWhenUsed="0"/>
+    <w:lsdException w:name="Medium Shading 2 Accent 3" w:semiHidden="0" w:uiPriority="64" w:unhideWhenUsed="0"/>
+    <w:lsdException w:name="Medium List 1 Accent 3" w:semiHidden="0" w:uiPriority="65" w:unhideWhenUsed="0"/>
+    <w:lsdException w:name="Medium List 2 Accent 3" w:semiHidden="0" w:uiPriority="66" w:unhideWhenUsed="0"/>
+    <w:lsdException w:name="Medium Grid 1 Accent 3" w:semiHidden="0" w:uiPriority="67" w:unhideWhenUsed="0"/>
+    <w:lsdException w:name="Medium Grid 2 Accent 3" w:semiHidden="0" w:uiPriority="68" w:unhideWhenUsed="0"/>
+    <w:lsdException w:name="Medium Grid 3 Accent 3" w:semiHidden="0" w:uiPriority="69" w:unhideWhenUsed="0"/>
+    <w:lsdException w:name="Dark List Accent 3" w:semiHidden="0" w:uiPriority="70" w:unhideWhenUsed="0"/>
+    <w:lsdException w:name="Colorful Shading Accent 3" w:semiHidden="0" w:uiPriority="71" w:unhideWhenUsed="0"/>
+    <w:lsdException w:name="Colorful List Accent 3" w:semiHidden="0" w:uiPriority="72" w:unhideWhenUsed="0"/>
+    <w:lsdException w:name="Colorful Grid Accent 3" w:semiHidden="0" w:uiPriority="73" w:unhideWhenUsed="0"/>
+    <w:lsdException w:name="Light Shading Accent 4" w:semiHidden="0" w:uiPriority="60" w:unhideWhenUsed="0"/>
+    <w:lsdException w:name="Light List Accent 4" w:semiHidden="0" w:uiPriority="61" w:unhideWhenUsed="0"/>
+    <w:lsdException w:name="Light Grid Accent 4" w:semiHidden="0" w:uiPriority="62" w:unhideWhenUsed="0"/>
+    <w:lsdException w:name="Medium Shading 1 Accent 4" w:semiHidden="0" w:uiPriority="63" w:unhideWhenUsed="0"/>
+    <w:lsdException w:name="Medium Shading 2 Accent 4" w:semiHidden="0" w:uiPriority="64" w:unhideWhenUsed="0"/>
+    <w:lsdException w:name="Medium List 1 Accent 4" w:semiHidden="0" w:uiPriority="65" w:unhideWhenUsed="0"/>
+    <w:lsdException w:name="Medium List 2 Accent 4" w:semiHidden="0" w:uiPriority="66" w:unhideWhenUsed="0"/>
+    <w:lsdException w:name="Medium Grid 1 Accent 4" w:semiHidden="0" w:uiPriority="67" w:unhideWhenUsed="0"/>
+    <w:lsdException w:name="Medium Grid 2 Accent 4" w:semiHidden="0" w:uiPriority="68" w:unhideWhenUsed="0"/>
+    <w:lsdException w:name="Medium Grid 3 Accent 4" w:semiHidden="0" w:uiPriority="69" w:unhideWhenUsed="0"/>
+    <w:lsdException w:name="Dark List Accent 4" w:semiHidden="0" w:uiPriority="70" w:unhideWhenUsed="0"/>
+    <w:lsdException w:name="Colorful Shading Accent 4" w:semiHidden="0" w:uiPriority="71" w:unhideWhenUsed="0"/>
+    <w:lsdException w:name="Colorful List Accent 4" w:semiHidden="0" w:uiPriority="72" w:unhideWhenUsed="0"/>
+    <w:lsdException w:name="Colorful Grid Accent 4" w:semiHidden="0" w:uiPriority="73" w:unhideWhenUsed="0"/>
+    <w:lsdException w:name="Light Shading Accent 5" w:semiHidden="0" w:uiPriority="60" w:unhideWhenUsed="0"/>
+    <w:lsdException w:name="Light List Accent 5" w:semiHidden="0" w:uiPriority="61" w:unhideWhenUsed="0"/>
+    <w:lsdException w:name="Light Grid Accent 5" w:semiHidden="0" w:uiPriority="62" w:unhideWhenUsed="0"/>
+    <w:lsdException w:name="Medium Shading 1 Accent 5" w:semiHidden="0" w:uiPriority="63" w:unhideWhenUsed="0"/>
+    <w:lsdException w:name="Medium Shading 2 Accent 5" w:semiHidden="0" w:uiPriority="64" w:unhideWhenUsed="0"/>
+    <w:lsdException w:name="Medium List 1 Accent 5" w:semiHidden="0" w:uiPriority="65" w:unhideWhenUsed="0"/>
+    <w:lsdException w:name="Medium List 2 Accent 5" w:semiHidden="0" w:uiPriority="66" w:unhideWhenUsed="0"/>
+    <w:lsdException w:name="Medium Grid 1 Accent 5" w:semiHidden="0" w:uiPriority="67" w:unhideWhenUsed="0"/>
+    <w:lsdException w:name="Medium Grid 2 Accent 5" w:semiHidden="0" w:uiPriority="68" w:unhideWhenUsed="0"/>
+    <w:lsdException w:name="Medium Grid 3 Accent 5" w:semiHidden="0" w:uiPriority="69" w:unhideWhenUsed="0"/>
+    <w:lsdException w:name="Dark List Accent 5" w:semiHidden="0" w:uiPriority="70" w:unhideWhenUsed="0"/>
+    <w:lsdException w:name="Colorful Shading Accent 5" w:semiHidden="0" w:uiPriority="71" w:unhideWhenUsed="0"/>
+    <w:lsdException w:name="Colorful List Accent 5" w:semiHidden="0" w:uiPriority="72" w:unhideWhenUsed="0"/>
+    <w:lsdException w:name="Colorful Grid Accent 5" w:semiHidden="0" w:uiPriority="73" w:unhideWhenUsed="0"/>
+    <w:lsdException w:name="Light Shading Accent 6" w:semiHidden="0" w:uiPriority="60" w:unhideWhenUsed="0"/>
+    <w:lsdException w:name="Light List Accent 6" w:semiHidden="0" w:uiPriority="61" w:unhideWhenUsed="0"/>
+    <w:lsdException w:name="Light Grid Accent 6" w:semiHidden="0" w:uiPriority="62" w:unhideWhenUsed="0"/>
+    <w:lsdException w:name="Medium Shading 1 Accent 6" w:semiHidden="0" w:uiPriority="63" w:unhideWhenUsed="0"/>
+    <w:lsdException w:name="Medium Shading 2 Accent 6" w:semiHidden="0" w:uiPriority="64" w:unhideWhenUsed="0"/>
+    <w:lsdException w:name="Medium List 1 Accent 6" w:semiHidden="0" w:uiPriority="65" w:unhideWhenUsed="0"/>
+    <w:lsdException w:name="Medium List 2 Accent 6" w:semiHidden="0" w:uiPriority="66" w:unhideWhenUsed="0"/>
+    <w:lsdException w:name="Medium Grid 1 Accent 6" w:semiHidden="0" w:uiPriority="67" w:unhideWhenUsed="0"/>
+    <w:lsdException w:name="Medium Grid 2 Accent 6" w:semiHidden="0" w:uiPriority="68" w:unhideWhenUsed="0"/>
+    <w:lsdException w:name="Medium Grid 3 Accent 6" w:semiHidden="0" w:uiPriority="69" w:unhideWhenUsed="0"/>
+    <w:lsdException w:name="Dark List Accent 6" w:semiHidden="0" w:uiPriority="70" w:unhideWhenUsed="0"/>
+    <w:lsdException w:name="Colorful Shading Accent 6" w:semiHidden="0" w:uiPriority="71" w:unhideWhenUsed="0"/>
+    <w:lsdException w:name="Colorful List Accent 6" w:semiHidden="0" w:uiPriority="72" w:unhideWhenUsed="0"/>
+    <w:lsdException w:name="Colorful Grid Accent 6" w:semiHidden="0" w:uiPriority="73" w:unhideWhenUsed="0"/>
+    <w:lsdException w:name="Subtle Emphasis" w:semiHidden="0" w:uiPriority="19" w:unhideWhenUsed="0" w:qFormat="1"/>
+    <w:lsdException w:name="Intense Emphasis" w:semiHidden="0" w:uiPriority="21" w:unhideWhenUsed="0" w:qFormat="1"/>
+    <w:lsdException w:name="Subtle Reference" w:semiHidden="0" w:uiPriority="31" w:unhideWhenUsed="0" w:qFormat="1"/>
+    <w:lsdException w:name="Intense Reference" w:semiHidden="0" w:uiPriority="32" w:unhideWhenUsed="0" w:qFormat="1"/>
+    <w:lsdException w:name="Book Title" w:semiHidden="0" w:uiPriority="33" w:unhideWhenUsed="0" w:qFormat="1"/>
+    <w:lsdException w:name="Bibliography" w:uiPriority="37"/>
+    <w:lsdException w:name="TOC Heading" w:uiPriority="39" w:qFormat="1"/>
   </w:latentStyles>
   <w:style w:type="paragraph" w:default="1" w:styleId="Normal">
     <w:name w:val="Normal"/>
@@ -2821,6 +2536,382 @@
       <w:ind w:left="720"/>
       <w:contextualSpacing/>
     </w:pPr>
+  </w:style>
+  <w:style w:type="paragraph" w:styleId="BalloonText">
+    <w:name w:val="Balloon Text"/>
+    <w:basedOn w:val="Normal"/>
+    <w:link w:val="BalloonTextChar"/>
+    <w:uiPriority w:val="99"/>
+    <w:semiHidden/>
+    <w:unhideWhenUsed/>
+    <w:rsid w:val="00016CDD"/>
+    <w:pPr>
+      <w:spacing w:after="0" w:line="240" w:lineRule="auto"/>
+    </w:pPr>
+    <w:rPr>
+      <w:rFonts w:ascii="Tahoma" w:hAnsi="Tahoma" w:cs="Tahoma"/>
+      <w:sz w:val="16"/>
+      <w:szCs w:val="16"/>
+    </w:rPr>
+  </w:style>
+  <w:style w:type="character" w:customStyle="1" w:styleId="BalloonTextChar">
+    <w:name w:val="Balloon Text Char"/>
+    <w:basedOn w:val="DefaultParagraphFont"/>
+    <w:link w:val="BalloonText"/>
+    <w:uiPriority w:val="99"/>
+    <w:semiHidden/>
+    <w:rsid w:val="00016CDD"/>
+    <w:rPr>
+      <w:rFonts w:ascii="Tahoma" w:hAnsi="Tahoma" w:cs="Tahoma"/>
+      <w:sz w:val="16"/>
+      <w:szCs w:val="16"/>
+      <w:lang w:val="en-CA"/>
+    </w:rPr>
+  </w:style>
+</w:styles>
+</file>
+
+<file path=word/stylesWithEffects.xml><?xml version="1.0" encoding="utf-8"?>
+<w:styles xmlns:wpc="http://schemas.microsoft.com/office/word/2010/wordprocessingCanvas" xmlns:mc="http://schemas.openxmlformats.org/markup-compatibility/2006" xmlns:o="urn:schemas-microsoft-com:office:office" xmlns:r="http://schemas.openxmlformats.org/officeDocument/2006/relationships" xmlns:m="http://schemas.openxmlformats.org/officeDocument/2006/math" xmlns:v="urn:schemas-microsoft-com:vml" xmlns:wp14="http://schemas.microsoft.com/office/word/2010/wordprocessingDrawing" xmlns:wp="http://schemas.openxmlformats.org/drawingml/2006/wordprocessingDrawing" xmlns:w10="urn:schemas-microsoft-com:office:word" xmlns:w="http://schemas.openxmlformats.org/wordprocessingml/2006/main" xmlns:w14="http://schemas.microsoft.com/office/word/2010/wordml" xmlns:wpg="http://schemas.microsoft.com/office/word/2010/wordprocessingGroup" xmlns:wpi="http://schemas.microsoft.com/office/word/2010/wordprocessingInk" xmlns:wne="http://schemas.microsoft.com/office/word/2006/wordml" xmlns:wps="http://schemas.microsoft.com/office/word/2010/wordprocessingShape" mc:Ignorable="w14 wp14">
+  <w:docDefaults>
+    <w:rPrDefault>
+      <w:rPr>
+        <w:rFonts w:asciiTheme="minorHAnsi" w:eastAsiaTheme="minorHAnsi" w:hAnsiTheme="minorHAnsi" w:cstheme="minorBidi"/>
+        <w:sz w:val="22"/>
+        <w:szCs w:val="22"/>
+        <w:lang w:val="en-US" w:eastAsia="en-US" w:bidi="ar-SA"/>
+      </w:rPr>
+    </w:rPrDefault>
+    <w:pPrDefault>
+      <w:pPr>
+        <w:spacing w:after="160" w:line="259" w:lineRule="auto"/>
+      </w:pPr>
+    </w:pPrDefault>
+  </w:docDefaults>
+  <w:latentStyles w:defLockedState="0" w:defUIPriority="99" w:defSemiHidden="1" w:defUnhideWhenUsed="1" w:defQFormat="0" w:count="267">
+    <w:lsdException w:name="Normal" w:semiHidden="0" w:uiPriority="0" w:unhideWhenUsed="0" w:qFormat="1"/>
+    <w:lsdException w:name="heading 1" w:semiHidden="0" w:uiPriority="9" w:unhideWhenUsed="0" w:qFormat="1"/>
+    <w:lsdException w:name="heading 2" w:uiPriority="9" w:qFormat="1"/>
+    <w:lsdException w:name="heading 3" w:uiPriority="9" w:qFormat="1"/>
+    <w:lsdException w:name="heading 4" w:uiPriority="9" w:qFormat="1"/>
+    <w:lsdException w:name="heading 5" w:uiPriority="9" w:qFormat="1"/>
+    <w:lsdException w:name="heading 6" w:uiPriority="9" w:qFormat="1"/>
+    <w:lsdException w:name="heading 7" w:uiPriority="9" w:qFormat="1"/>
+    <w:lsdException w:name="heading 8" w:uiPriority="9" w:qFormat="1"/>
+    <w:lsdException w:name="heading 9" w:uiPriority="9" w:qFormat="1"/>
+    <w:lsdException w:name="toc 1" w:uiPriority="39"/>
+    <w:lsdException w:name="toc 2" w:uiPriority="39"/>
+    <w:lsdException w:name="toc 3" w:uiPriority="39"/>
+    <w:lsdException w:name="toc 4" w:uiPriority="39"/>
+    <w:lsdException w:name="toc 5" w:uiPriority="39"/>
+    <w:lsdException w:name="toc 6" w:uiPriority="39"/>
+    <w:lsdException w:name="toc 7" w:uiPriority="39"/>
+    <w:lsdException w:name="toc 8" w:uiPriority="39"/>
+    <w:lsdException w:name="toc 9" w:uiPriority="39"/>
+    <w:lsdException w:name="caption" w:uiPriority="35" w:qFormat="1"/>
+    <w:lsdException w:name="Title" w:semiHidden="0" w:uiPriority="10" w:unhideWhenUsed="0" w:qFormat="1"/>
+    <w:lsdException w:name="Default Paragraph Font" w:uiPriority="1"/>
+    <w:lsdException w:name="Subtitle" w:semiHidden="0" w:uiPriority="11" w:unhideWhenUsed="0" w:qFormat="1"/>
+    <w:lsdException w:name="Strong" w:semiHidden="0" w:uiPriority="22" w:unhideWhenUsed="0" w:qFormat="1"/>
+    <w:lsdException w:name="Emphasis" w:semiHidden="0" w:uiPriority="20" w:unhideWhenUsed="0" w:qFormat="1"/>
+    <w:lsdException w:name="Table Grid" w:semiHidden="0" w:uiPriority="39" w:unhideWhenUsed="0"/>
+    <w:lsdException w:name="Placeholder Text" w:unhideWhenUsed="0"/>
+    <w:lsdException w:name="No Spacing" w:semiHidden="0" w:uiPriority="1" w:unhideWhenUsed="0" w:qFormat="1"/>
+    <w:lsdException w:name="Light Shading" w:semiHidden="0" w:uiPriority="60" w:unhideWhenUsed="0"/>
+    <w:lsdException w:name="Light List" w:semiHidden="0" w:uiPriority="61" w:unhideWhenUsed="0"/>
+    <w:lsdException w:name="Light Grid" w:semiHidden="0" w:uiPriority="62" w:unhideWhenUsed="0"/>
+    <w:lsdException w:name="Medium Shading 1" w:semiHidden="0" w:uiPriority="63" w:unhideWhenUsed="0"/>
+    <w:lsdException w:name="Medium Shading 2" w:semiHidden="0" w:uiPriority="64" w:unhideWhenUsed="0"/>
+    <w:lsdException w:name="Medium List 1" w:semiHidden="0" w:uiPriority="65" w:unhideWhenUsed="0"/>
+    <w:lsdException w:name="Medium List 2" w:semiHidden="0" w:uiPriority="66" w:unhideWhenUsed="0"/>
+    <w:lsdException w:name="Medium Grid 1" w:semiHidden="0" w:uiPriority="67" w:unhideWhenUsed="0"/>
+    <w:lsdException w:name="Medium Grid 2" w:semiHidden="0" w:uiPriority="68" w:unhideWhenUsed="0"/>
+    <w:lsdException w:name="Medium Grid 3" w:semiHidden="0" w:uiPriority="69" w:unhideWhenUsed="0"/>
+    <w:lsdException w:name="Dark List" w:semiHidden="0" w:uiPriority="70" w:unhideWhenUsed="0"/>
+    <w:lsdException w:name="Colorful Shading" w:semiHidden="0" w:uiPriority="71" w:unhideWhenUsed="0"/>
+    <w:lsdException w:name="Colorful List" w:semiHidden="0" w:uiPriority="72" w:unhideWhenUsed="0"/>
+    <w:lsdException w:name="Colorful Grid" w:semiHidden="0" w:uiPriority="73" w:unhideWhenUsed="0"/>
+    <w:lsdException w:name="Light Shading Accent 1" w:semiHidden="0" w:uiPriority="60" w:unhideWhenUsed="0"/>
+    <w:lsdException w:name="Light List Accent 1" w:semiHidden="0" w:uiPriority="61" w:unhideWhenUsed="0"/>
+    <w:lsdException w:name="Light Grid Accent 1" w:semiHidden="0" w:uiPriority="62" w:unhideWhenUsed="0"/>
+    <w:lsdException w:name="Medium Shading 1 Accent 1" w:semiHidden="0" w:uiPriority="63" w:unhideWhenUsed="0"/>
+    <w:lsdException w:name="Medium Shading 2 Accent 1" w:semiHidden="0" w:uiPriority="64" w:unhideWhenUsed="0"/>
+    <w:lsdException w:name="Medium List 1 Accent 1" w:semiHidden="0" w:uiPriority="65" w:unhideWhenUsed="0"/>
+    <w:lsdException w:name="Revision" w:unhideWhenUsed="0"/>
+    <w:lsdException w:name="List Paragraph" w:semiHidden="0" w:uiPriority="34" w:unhideWhenUsed="0" w:qFormat="1"/>
+    <w:lsdException w:name="Quote" w:semiHidden="0" w:uiPriority="29" w:unhideWhenUsed="0" w:qFormat="1"/>
+    <w:lsdException w:name="Intense Quote" w:semiHidden="0" w:uiPriority="30" w:unhideWhenUsed="0" w:qFormat="1"/>
+    <w:lsdException w:name="Medium List 2 Accent 1" w:semiHidden="0" w:uiPriority="66" w:unhideWhenUsed="0"/>
+    <w:lsdException w:name="Medium Grid 1 Accent 1" w:semiHidden="0" w:uiPriority="67" w:unhideWhenUsed="0"/>
+    <w:lsdException w:name="Medium Grid 2 Accent 1" w:semiHidden="0" w:uiPriority="68" w:unhideWhenUsed="0"/>
+    <w:lsdException w:name="Medium Grid 3 Accent 1" w:semiHidden="0" w:uiPriority="69" w:unhideWhenUsed="0"/>
+    <w:lsdException w:name="Dark List Accent 1" w:semiHidden="0" w:uiPriority="70" w:unhideWhenUsed="0"/>
+    <w:lsdException w:name="Colorful Shading Accent 1" w:semiHidden="0" w:uiPriority="71" w:unhideWhenUsed="0"/>
+    <w:lsdException w:name="Colorful List Accent 1" w:semiHidden="0" w:uiPriority="72" w:unhideWhenUsed="0"/>
+    <w:lsdException w:name="Colorful Grid Accent 1" w:semiHidden="0" w:uiPriority="73" w:unhideWhenUsed="0"/>
+    <w:lsdException w:name="Light Shading Accent 2" w:semiHidden="0" w:uiPriority="60" w:unhideWhenUsed="0"/>
+    <w:lsdException w:name="Light List Accent 2" w:semiHidden="0" w:uiPriority="61" w:unhideWhenUsed="0"/>
+    <w:lsdException w:name="Light Grid Accent 2" w:semiHidden="0" w:uiPriority="62" w:unhideWhenUsed="0"/>
+    <w:lsdException w:name="Medium Shading 1 Accent 2" w:semiHidden="0" w:uiPriority="63" w:unhideWhenUsed="0"/>
+    <w:lsdException w:name="Medium Shading 2 Accent 2" w:semiHidden="0" w:uiPriority="64" w:unhideWhenUsed="0"/>
+    <w:lsdException w:name="Medium List 1 Accent 2" w:semiHidden="0" w:uiPriority="65" w:unhideWhenUsed="0"/>
+    <w:lsdException w:name="Medium List 2 Accent 2" w:semiHidden="0" w:uiPriority="66" w:unhideWhenUsed="0"/>
+    <w:lsdException w:name="Medium Grid 1 Accent 2" w:semiHidden="0" w:uiPriority="67" w:unhideWhenUsed="0"/>
+    <w:lsdException w:name="Medium Grid 2 Accent 2" w:semiHidden="0" w:uiPriority="68" w:unhideWhenUsed="0"/>
+    <w:lsdException w:name="Medium Grid 3 Accent 2" w:semiHidden="0" w:uiPriority="69" w:unhideWhenUsed="0"/>
+    <w:lsdException w:name="Dark List Accent 2" w:semiHidden="0" w:uiPriority="70" w:unhideWhenUsed="0"/>
+    <w:lsdException w:name="Colorful Shading Accent 2" w:semiHidden="0" w:uiPriority="71" w:unhideWhenUsed="0"/>
+    <w:lsdException w:name="Colorful List Accent 2" w:semiHidden="0" w:uiPriority="72" w:unhideWhenUsed="0"/>
+    <w:lsdException w:name="Colorful Grid Accent 2" w:semiHidden="0" w:uiPriority="73" w:unhideWhenUsed="0"/>
+    <w:lsdException w:name="Light Shading Accent 3" w:semiHidden="0" w:uiPriority="60" w:unhideWhenUsed="0"/>
+    <w:lsdException w:name="Light List Accent 3" w:semiHidden="0" w:uiPriority="61" w:unhideWhenUsed="0"/>
+    <w:lsdException w:name="Light Grid Accent 3" w:semiHidden="0" w:uiPriority="62" w:unhideWhenUsed="0"/>
+    <w:lsdException w:name="Medium Shading 1 Accent 3" w:semiHidden="0" w:uiPriority="63" w:unhideWhenUsed="0"/>
+    <w:lsdException w:name="Medium Shading 2 Accent 3" w:semiHidden="0" w:uiPriority="64" w:unhideWhenUsed="0"/>
+    <w:lsdException w:name="Medium List 1 Accent 3" w:semiHidden="0" w:uiPriority="65" w:unhideWhenUsed="0"/>
+    <w:lsdException w:name="Medium List 2 Accent 3" w:semiHidden="0" w:uiPriority="66" w:unhideWhenUsed="0"/>
+    <w:lsdException w:name="Medium Grid 1 Accent 3" w:semiHidden="0" w:uiPriority="67" w:unhideWhenUsed="0"/>
+    <w:lsdException w:name="Medium Grid 2 Accent 3" w:semiHidden="0" w:uiPriority="68" w:unhideWhenUsed="0"/>
+    <w:lsdException w:name="Medium Grid 3 Accent 3" w:semiHidden="0" w:uiPriority="69" w:unhideWhenUsed="0"/>
+    <w:lsdException w:name="Dark List Accent 3" w:semiHidden="0" w:uiPriority="70" w:unhideWhenUsed="0"/>
+    <w:lsdException w:name="Colorful Shading Accent 3" w:semiHidden="0" w:uiPriority="71" w:unhideWhenUsed="0"/>
+    <w:lsdException w:name="Colorful List Accent 3" w:semiHidden="0" w:uiPriority="72" w:unhideWhenUsed="0"/>
+    <w:lsdException w:name="Colorful Grid Accent 3" w:semiHidden="0" w:uiPriority="73" w:unhideWhenUsed="0"/>
+    <w:lsdException w:name="Light Shading Accent 4" w:semiHidden="0" w:uiPriority="60" w:unhideWhenUsed="0"/>
+    <w:lsdException w:name="Light List Accent 4" w:semiHidden="0" w:uiPriority="61" w:unhideWhenUsed="0"/>
+    <w:lsdException w:name="Light Grid Accent 4" w:semiHidden="0" w:uiPriority="62" w:unhideWhenUsed="0"/>
+    <w:lsdException w:name="Medium Shading 1 Accent 4" w:semiHidden="0" w:uiPriority="63" w:unhideWhenUsed="0"/>
+    <w:lsdException w:name="Medium Shading 2 Accent 4" w:semiHidden="0" w:uiPriority="64" w:unhideWhenUsed="0"/>
+    <w:lsdException w:name="Medium List 1 Accent 4" w:semiHidden="0" w:uiPriority="65" w:unhideWhenUsed="0"/>
+    <w:lsdException w:name="Medium List 2 Accent 4" w:semiHidden="0" w:uiPriority="66" w:unhideWhenUsed="0"/>
+    <w:lsdException w:name="Medium Grid 1 Accent 4" w:semiHidden="0" w:uiPriority="67" w:unhideWhenUsed="0"/>
+    <w:lsdException w:name="Medium Grid 2 Accent 4" w:semiHidden="0" w:uiPriority="68" w:unhideWhenUsed="0"/>
+    <w:lsdException w:name="Medium Grid 3 Accent 4" w:semiHidden="0" w:uiPriority="69" w:unhideWhenUsed="0"/>
+    <w:lsdException w:name="Dark List Accent 4" w:semiHidden="0" w:uiPriority="70" w:unhideWhenUsed="0"/>
+    <w:lsdException w:name="Colorful Shading Accent 4" w:semiHidden="0" w:uiPriority="71" w:unhideWhenUsed="0"/>
+    <w:lsdException w:name="Colorful List Accent 4" w:semiHidden="0" w:uiPriority="72" w:unhideWhenUsed="0"/>
+    <w:lsdException w:name="Colorful Grid Accent 4" w:semiHidden="0" w:uiPriority="73" w:unhideWhenUsed="0"/>
+    <w:lsdException w:name="Light Shading Accent 5" w:semiHidden="0" w:uiPriority="60" w:unhideWhenUsed="0"/>
+    <w:lsdException w:name="Light List Accent 5" w:semiHidden="0" w:uiPriority="61" w:unhideWhenUsed="0"/>
+    <w:lsdException w:name="Light Grid Accent 5" w:semiHidden="0" w:uiPriority="62" w:unhideWhenUsed="0"/>
+    <w:lsdException w:name="Medium Shading 1 Accent 5" w:semiHidden="0" w:uiPriority="63" w:unhideWhenUsed="0"/>
+    <w:lsdException w:name="Medium Shading 2 Accent 5" w:semiHidden="0" w:uiPriority="64" w:unhideWhenUsed="0"/>
+    <w:lsdException w:name="Medium List 1 Accent 5" w:semiHidden="0" w:uiPriority="65" w:unhideWhenUsed="0"/>
+    <w:lsdException w:name="Medium List 2 Accent 5" w:semiHidden="0" w:uiPriority="66" w:unhideWhenUsed="0"/>
+    <w:lsdException w:name="Medium Grid 1 Accent 5" w:semiHidden="0" w:uiPriority="67" w:unhideWhenUsed="0"/>
+    <w:lsdException w:name="Medium Grid 2 Accent 5" w:semiHidden="0" w:uiPriority="68" w:unhideWhenUsed="0"/>
+    <w:lsdException w:name="Medium Grid 3 Accent 5" w:semiHidden="0" w:uiPriority="69" w:unhideWhenUsed="0"/>
+    <w:lsdException w:name="Dark List Accent 5" w:semiHidden="0" w:uiPriority="70" w:unhideWhenUsed="0"/>
+    <w:lsdException w:name="Colorful Shading Accent 5" w:semiHidden="0" w:uiPriority="71" w:unhideWhenUsed="0"/>
+    <w:lsdException w:name="Colorful List Accent 5" w:semiHidden="0" w:uiPriority="72" w:unhideWhenUsed="0"/>
+    <w:lsdException w:name="Colorful Grid Accent 5" w:semiHidden="0" w:uiPriority="73" w:unhideWhenUsed="0"/>
+    <w:lsdException w:name="Light Shading Accent 6" w:semiHidden="0" w:uiPriority="60" w:unhideWhenUsed="0"/>
+    <w:lsdException w:name="Light List Accent 6" w:semiHidden="0" w:uiPriority="61" w:unhideWhenUsed="0"/>
+    <w:lsdException w:name="Light Grid Accent 6" w:semiHidden="0" w:uiPriority="62" w:unhideWhenUsed="0"/>
+    <w:lsdException w:name="Medium Shading 1 Accent 6" w:semiHidden="0" w:uiPriority="63" w:unhideWhenUsed="0"/>
+    <w:lsdException w:name="Medium Shading 2 Accent 6" w:semiHidden="0" w:uiPriority="64" w:unhideWhenUsed="0"/>
+    <w:lsdException w:name="Medium List 1 Accent 6" w:semiHidden="0" w:uiPriority="65" w:unhideWhenUsed="0"/>
+    <w:lsdException w:name="Medium List 2 Accent 6" w:semiHidden="0" w:uiPriority="66" w:unhideWhenUsed="0"/>
+    <w:lsdException w:name="Medium Grid 1 Accent 6" w:semiHidden="0" w:uiPriority="67" w:unhideWhenUsed="0"/>
+    <w:lsdException w:name="Medium Grid 2 Accent 6" w:semiHidden="0" w:uiPriority="68" w:unhideWhenUsed="0"/>
+    <w:lsdException w:name="Medium Grid 3 Accent 6" w:semiHidden="0" w:uiPriority="69" w:unhideWhenUsed="0"/>
+    <w:lsdException w:name="Dark List Accent 6" w:semiHidden="0" w:uiPriority="70" w:unhideWhenUsed="0"/>
+    <w:lsdException w:name="Colorful Shading Accent 6" w:semiHidden="0" w:uiPriority="71" w:unhideWhenUsed="0"/>
+    <w:lsdException w:name="Colorful List Accent 6" w:semiHidden="0" w:uiPriority="72" w:unhideWhenUsed="0"/>
+    <w:lsdException w:name="Colorful Grid Accent 6" w:semiHidden="0" w:uiPriority="73" w:unhideWhenUsed="0"/>
+    <w:lsdException w:name="Subtle Emphasis" w:semiHidden="0" w:uiPriority="19" w:unhideWhenUsed="0" w:qFormat="1"/>
+    <w:lsdException w:name="Intense Emphasis" w:semiHidden="0" w:uiPriority="21" w:unhideWhenUsed="0" w:qFormat="1"/>
+    <w:lsdException w:name="Subtle Reference" w:semiHidden="0" w:uiPriority="31" w:unhideWhenUsed="0" w:qFormat="1"/>
+    <w:lsdException w:name="Intense Reference" w:semiHidden="0" w:uiPriority="32" w:unhideWhenUsed="0" w:qFormat="1"/>
+    <w:lsdException w:name="Book Title" w:semiHidden="0" w:uiPriority="33" w:unhideWhenUsed="0" w:qFormat="1"/>
+    <w:lsdException w:name="Bibliography" w:uiPriority="37"/>
+    <w:lsdException w:name="TOC Heading" w:uiPriority="39" w:qFormat="1"/>
+  </w:latentStyles>
+  <w:style w:type="paragraph" w:default="1" w:styleId="Normal">
+    <w:name w:val="Normal"/>
+    <w:qFormat/>
+    <w:rsid w:val="004A701D"/>
+    <w:rPr>
+      <w:lang w:val="en-CA"/>
+    </w:rPr>
+  </w:style>
+  <w:style w:type="paragraph" w:styleId="Heading1">
+    <w:name w:val="heading 1"/>
+    <w:basedOn w:val="Normal"/>
+    <w:next w:val="Normal"/>
+    <w:link w:val="Heading1Char"/>
+    <w:uiPriority w:val="9"/>
+    <w:qFormat/>
+    <w:rsid w:val="00142AA4"/>
+    <w:pPr>
+      <w:keepNext/>
+      <w:keepLines/>
+      <w:spacing w:before="240" w:after="0"/>
+      <w:outlineLvl w:val="0"/>
+    </w:pPr>
+    <w:rPr>
+      <w:rFonts w:asciiTheme="majorHAnsi" w:eastAsiaTheme="majorEastAsia" w:hAnsiTheme="majorHAnsi" w:cstheme="majorBidi"/>
+      <w:color w:val="2E74B5" w:themeColor="accent1" w:themeShade="BF"/>
+      <w:sz w:val="32"/>
+      <w:szCs w:val="32"/>
+    </w:rPr>
+  </w:style>
+  <w:style w:type="paragraph" w:styleId="Heading2">
+    <w:name w:val="heading 2"/>
+    <w:basedOn w:val="Normal"/>
+    <w:next w:val="Normal"/>
+    <w:link w:val="Heading2Char"/>
+    <w:uiPriority w:val="9"/>
+    <w:unhideWhenUsed/>
+    <w:qFormat/>
+    <w:rsid w:val="00860CD0"/>
+    <w:pPr>
+      <w:keepNext/>
+      <w:keepLines/>
+      <w:spacing w:before="40" w:after="0"/>
+      <w:outlineLvl w:val="1"/>
+    </w:pPr>
+    <w:rPr>
+      <w:rFonts w:asciiTheme="majorHAnsi" w:eastAsiaTheme="majorEastAsia" w:hAnsiTheme="majorHAnsi" w:cstheme="majorBidi"/>
+      <w:color w:val="2E74B5" w:themeColor="accent1" w:themeShade="BF"/>
+      <w:sz w:val="26"/>
+      <w:szCs w:val="26"/>
+    </w:rPr>
+  </w:style>
+  <w:style w:type="character" w:default="1" w:styleId="DefaultParagraphFont">
+    <w:name w:val="Default Paragraph Font"/>
+    <w:uiPriority w:val="1"/>
+    <w:semiHidden/>
+    <w:unhideWhenUsed/>
+  </w:style>
+  <w:style w:type="table" w:default="1" w:styleId="TableNormal">
+    <w:name w:val="Normal Table"/>
+    <w:uiPriority w:val="99"/>
+    <w:semiHidden/>
+    <w:unhideWhenUsed/>
+    <w:tblPr>
+      <w:tblInd w:w="0" w:type="dxa"/>
+      <w:tblCellMar>
+        <w:top w:w="0" w:type="dxa"/>
+        <w:left w:w="108" w:type="dxa"/>
+        <w:bottom w:w="0" w:type="dxa"/>
+        <w:right w:w="108" w:type="dxa"/>
+      </w:tblCellMar>
+    </w:tblPr>
+  </w:style>
+  <w:style w:type="numbering" w:default="1" w:styleId="NoList">
+    <w:name w:val="No List"/>
+    <w:uiPriority w:val="99"/>
+    <w:semiHidden/>
+    <w:unhideWhenUsed/>
+  </w:style>
+  <w:style w:type="character" w:customStyle="1" w:styleId="Heading1Char">
+    <w:name w:val="Heading 1 Char"/>
+    <w:basedOn w:val="DefaultParagraphFont"/>
+    <w:link w:val="Heading1"/>
+    <w:uiPriority w:val="9"/>
+    <w:rsid w:val="00142AA4"/>
+    <w:rPr>
+      <w:rFonts w:asciiTheme="majorHAnsi" w:eastAsiaTheme="majorEastAsia" w:hAnsiTheme="majorHAnsi" w:cstheme="majorBidi"/>
+      <w:color w:val="2E74B5" w:themeColor="accent1" w:themeShade="BF"/>
+      <w:sz w:val="32"/>
+      <w:szCs w:val="32"/>
+      <w:lang w:val="en-CA"/>
+    </w:rPr>
+  </w:style>
+  <w:style w:type="paragraph" w:styleId="TOCHeading">
+    <w:name w:val="TOC Heading"/>
+    <w:basedOn w:val="Heading1"/>
+    <w:next w:val="Normal"/>
+    <w:uiPriority w:val="39"/>
+    <w:unhideWhenUsed/>
+    <w:qFormat/>
+    <w:rsid w:val="0044021C"/>
+    <w:pPr>
+      <w:outlineLvl w:val="9"/>
+    </w:pPr>
+    <w:rPr>
+      <w:lang w:val="en-US"/>
+    </w:rPr>
+  </w:style>
+  <w:style w:type="paragraph" w:styleId="TOC1">
+    <w:name w:val="toc 1"/>
+    <w:basedOn w:val="Normal"/>
+    <w:next w:val="Normal"/>
+    <w:autoRedefine/>
+    <w:uiPriority w:val="39"/>
+    <w:unhideWhenUsed/>
+    <w:rsid w:val="0044021C"/>
+    <w:pPr>
+      <w:spacing w:after="100"/>
+    </w:pPr>
+  </w:style>
+  <w:style w:type="character" w:styleId="Hyperlink">
+    <w:name w:val="Hyperlink"/>
+    <w:basedOn w:val="DefaultParagraphFont"/>
+    <w:uiPriority w:val="99"/>
+    <w:unhideWhenUsed/>
+    <w:rsid w:val="0044021C"/>
+    <w:rPr>
+      <w:color w:val="0563C1" w:themeColor="hyperlink"/>
+      <w:u w:val="single"/>
+    </w:rPr>
+  </w:style>
+  <w:style w:type="character" w:customStyle="1" w:styleId="Heading2Char">
+    <w:name w:val="Heading 2 Char"/>
+    <w:basedOn w:val="DefaultParagraphFont"/>
+    <w:link w:val="Heading2"/>
+    <w:uiPriority w:val="9"/>
+    <w:rsid w:val="00860CD0"/>
+    <w:rPr>
+      <w:rFonts w:asciiTheme="majorHAnsi" w:eastAsiaTheme="majorEastAsia" w:hAnsiTheme="majorHAnsi" w:cstheme="majorBidi"/>
+      <w:color w:val="2E74B5" w:themeColor="accent1" w:themeShade="BF"/>
+      <w:sz w:val="26"/>
+      <w:szCs w:val="26"/>
+      <w:lang w:val="en-CA"/>
+    </w:rPr>
+  </w:style>
+  <w:style w:type="paragraph" w:styleId="ListParagraph">
+    <w:name w:val="List Paragraph"/>
+    <w:basedOn w:val="Normal"/>
+    <w:uiPriority w:val="34"/>
+    <w:qFormat/>
+    <w:rsid w:val="00A85A30"/>
+    <w:pPr>
+      <w:ind w:left="720"/>
+      <w:contextualSpacing/>
+    </w:pPr>
+  </w:style>
+  <w:style w:type="paragraph" w:styleId="BalloonText">
+    <w:name w:val="Balloon Text"/>
+    <w:basedOn w:val="Normal"/>
+    <w:link w:val="BalloonTextChar"/>
+    <w:uiPriority w:val="99"/>
+    <w:semiHidden/>
+    <w:unhideWhenUsed/>
+    <w:rsid w:val="00016CDD"/>
+    <w:pPr>
+      <w:spacing w:after="0" w:line="240" w:lineRule="auto"/>
+    </w:pPr>
+    <w:rPr>
+      <w:rFonts w:ascii="Tahoma" w:hAnsi="Tahoma" w:cs="Tahoma"/>
+      <w:sz w:val="16"/>
+      <w:szCs w:val="16"/>
+    </w:rPr>
+  </w:style>
+  <w:style w:type="character" w:customStyle="1" w:styleId="BalloonTextChar">
+    <w:name w:val="Balloon Text Char"/>
+    <w:basedOn w:val="DefaultParagraphFont"/>
+    <w:link w:val="BalloonText"/>
+    <w:uiPriority w:val="99"/>
+    <w:semiHidden/>
+    <w:rsid w:val="00016CDD"/>
+    <w:rPr>
+      <w:rFonts w:ascii="Tahoma" w:hAnsi="Tahoma" w:cs="Tahoma"/>
+      <w:sz w:val="16"/>
+      <w:szCs w:val="16"/>
+      <w:lang w:val="en-CA"/>
+    </w:rPr>
   </w:style>
 </w:styles>
 </file>
@@ -3080,7 +3171,7 @@
   <a:extraClrSchemeLst/>
   <a:extLst>
     <a:ext uri="{05A4C25C-085E-4340-85A3-A5531E510DB2}">
-      <thm15:themeFamily xmlns:thm15="http://schemas.microsoft.com/office/thememl/2012/main" name="Office Theme" id="{62F939B6-93AF-4DB8-9C6B-D6C7DFDC589F}" vid="{4A3C46E8-61CC-4603-A589-7422A47A8E4A}"/>
+      <thm15:themeFamily xmlns:thm15="http://schemas.microsoft.com/office/thememl/2012/main" xmlns="" name="Office Theme" id="{62F939B6-93AF-4DB8-9C6B-D6C7DFDC589F}" vid="{4A3C46E8-61CC-4603-A589-7422A47A8E4A}"/>
     </a:ext>
   </a:extLst>
 </a:theme>
@@ -3091,7 +3182,7 @@
 </file>
 
 <file path=customXml/itemProps1.xml><?xml version="1.0" encoding="utf-8"?>
-<ds:datastoreItem xmlns:ds="http://schemas.openxmlformats.org/officeDocument/2006/customXml" ds:itemID="{0C136075-2477-4A81-8126-D1290EF11D35}">
+<ds:datastoreItem xmlns:ds="http://schemas.openxmlformats.org/officeDocument/2006/customXml" ds:itemID="{8CD07E8D-B317-491A-82AB-44DAEBF691CA}">
   <ds:schemaRefs>
     <ds:schemaRef ds:uri="http://schemas.openxmlformats.org/officeDocument/2006/bibliography"/>
   </ds:schemaRefs>

</xml_diff>